<commit_message>
More edits on results section
</commit_message>
<xml_diff>
--- a/manuscript_v0_results.docx
+++ b/manuscript_v0_results.docx
@@ -1,6 +1,6 @@
 
 <file path=word/document.xml><?xml version="1.0" encoding="utf-8"?>
-<w:document xmlns:wpc="http://schemas.microsoft.com/office/word/2010/wordprocessingCanvas" xmlns:cx="http://schemas.microsoft.com/office/drawing/2014/chartex" xmlns:cx1="http://schemas.microsoft.com/office/drawing/2015/9/8/chartex" xmlns:cx2="http://schemas.microsoft.com/office/drawing/2015/10/21/chartex" xmlns:cx3="http://schemas.microsoft.com/office/drawing/2016/5/9/chartex" xmlns:cx4="http://schemas.microsoft.com/office/drawing/2016/5/10/chartex" xmlns:cx5="http://schemas.microsoft.com/office/drawing/2016/5/11/chartex" xmlns:mc="http://schemas.openxmlformats.org/markup-compatibility/2006" xmlns:o="urn:schemas-microsoft-com:office:office" xmlns:r="http://schemas.openxmlformats.org/officeDocument/2006/relationships" xmlns:m="http://schemas.openxmlformats.org/officeDocument/2006/math" xmlns:v="urn:schemas-microsoft-com:vml" xmlns:wp14="http://schemas.microsoft.com/office/word/2010/wordprocessingDrawing" xmlns:wp="http://schemas.openxmlformats.org/drawingml/2006/wordprocessingDrawing" xmlns:w10="urn:schemas-microsoft-com:office:word" xmlns:w="http://schemas.openxmlformats.org/wordprocessingml/2006/main" xmlns:w14="http://schemas.microsoft.com/office/word/2010/wordml" xmlns:w15="http://schemas.microsoft.com/office/word/2012/wordml" xmlns:w16se="http://schemas.microsoft.com/office/word/2015/wordml/symex" xmlns:wpg="http://schemas.microsoft.com/office/word/2010/wordprocessingGroup" xmlns:wpi="http://schemas.microsoft.com/office/word/2010/wordprocessingInk" xmlns:wne="http://schemas.microsoft.com/office/word/2006/wordml" xmlns:wps="http://schemas.microsoft.com/office/word/2010/wordprocessingShape" mc:Ignorable="w14 w15 w16se wp14">
+<w:document xmlns:wpc="http://schemas.microsoft.com/office/word/2010/wordprocessingCanvas" xmlns:mc="http://schemas.openxmlformats.org/markup-compatibility/2006" xmlns:o="urn:schemas-microsoft-com:office:office" xmlns:r="http://schemas.openxmlformats.org/officeDocument/2006/relationships" xmlns:m="http://schemas.openxmlformats.org/officeDocument/2006/math" xmlns:v="urn:schemas-microsoft-com:vml" xmlns:wp14="http://schemas.microsoft.com/office/word/2010/wordprocessingDrawing" xmlns:wp="http://schemas.openxmlformats.org/drawingml/2006/wordprocessingDrawing" xmlns:w10="urn:schemas-microsoft-com:office:word" xmlns:w="http://schemas.openxmlformats.org/wordprocessingml/2006/main" xmlns:w14="http://schemas.microsoft.com/office/word/2010/wordml" xmlns:w15="http://schemas.microsoft.com/office/word/2012/wordml" xmlns:wpg="http://schemas.microsoft.com/office/word/2010/wordprocessingGroup" xmlns:wpi="http://schemas.microsoft.com/office/word/2010/wordprocessingInk" xmlns:wne="http://schemas.microsoft.com/office/word/2006/wordml" xmlns:wps="http://schemas.microsoft.com/office/word/2010/wordprocessingShape" mc:Ignorable="w14 w15 wp14">
   <w:body>
     <w:p>
       <w:pPr>
@@ -35,7 +35,29 @@
         <w:t xml:space="preserve"> meters and encompass a range of water column mixing frequencies (termed regimes). </w:t>
       </w:r>
       <w:r>
-        <w:t>Dimictic lakes mix twice per year, typically in fall and spring, while polymictic lakes can mix more than twice throughout the spring, summer, and fall. Meromictic lakes have no recorded mixing events. pH was measured in 2007, while nutrient data was measured in 2008. When two values are present in a single box, the first represents the epilimnion value and the second represents the hypolimnion value.</w:t>
+        <w:t xml:space="preserve">Dimictic lakes mix twice per year, typically in fall and spring, while polymictic lakes can mix more than twice throughout the spring, summer, and fall. Meromictic lakes have no recorded mixing events. pH was measured in 2007, while nutrient data was measured in 2008. When two values are present in a single box, the first represents the epilimnion value and the second represents the </w:t>
+      </w:r>
+      <w:proofErr w:type="spellStart"/>
+      <w:r>
+        <w:t>hypolimnion</w:t>
+      </w:r>
+      <w:proofErr w:type="spellEnd"/>
+      <w:r>
+        <w:t xml:space="preserve"> </w:t>
+      </w:r>
+      <w:commentRangeStart w:id="0"/>
+      <w:r>
+        <w:t>value</w:t>
+      </w:r>
+      <w:commentRangeEnd w:id="0"/>
+      <w:r>
+        <w:rPr>
+          <w:rStyle w:val="CommentReference"/>
+        </w:rPr>
+        <w:commentReference w:id="0"/>
+      </w:r>
+      <w:r>
+        <w:t>.</w:t>
       </w:r>
     </w:p>
     <w:p/>
@@ -3148,7 +3170,23 @@
                 <w:sz w:val="20"/>
                 <w:szCs w:val="20"/>
               </w:rPr>
-              <w:t>4.46, 4.94</w:t>
+              <w:t>4.46, 4.</w:t>
+            </w:r>
+            <w:commentRangeStart w:id="1"/>
+            <w:r>
+              <w:rPr>
+                <w:rFonts w:ascii="Ebrima" w:eastAsia="Times New Roman" w:hAnsi="Ebrima" w:cs="Nirmala UI Semilight"/>
+                <w:sz w:val="20"/>
+                <w:szCs w:val="20"/>
+              </w:rPr>
+              <w:t>94</w:t>
+            </w:r>
+            <w:commentRangeEnd w:id="1"/>
+            <w:r>
+              <w:rPr>
+                <w:rStyle w:val="CommentReference"/>
+              </w:rPr>
+              <w:commentReference w:id="1"/>
             </w:r>
           </w:p>
         </w:tc>
@@ -5051,22 +5089,67 @@
         <w:jc w:val="both"/>
       </w:pPr>
       <w:r>
-        <w:t>A multi-year time series</w:t>
-      </w:r>
-      <w:r>
-        <w:t xml:space="preserve"> of 16S data from multiple lakes was used to investigate bacterial community dynamics over long time scales. 8,795 OTUs were detected in 1,387 samples. In this time series, </w:t>
-      </w:r>
+        <w:t>A multi-year</w:t>
+      </w:r>
+      <w:proofErr w:type="gramStart"/>
+      <w:r>
+        <w:t>,  multi</w:t>
+      </w:r>
+      <w:proofErr w:type="gramEnd"/>
+      <w:r>
+        <w:t xml:space="preserve">-site </w:t>
+      </w:r>
+      <w:r>
+        <w:t>time series</w:t>
+      </w:r>
+      <w:r>
+        <w:t xml:space="preserve"> of 16S</w:t>
+      </w:r>
+      <w:r>
+        <w:t xml:space="preserve"> amplicon</w:t>
+      </w:r>
+      <w:r>
+        <w:t xml:space="preserve"> data was used to investigate bacterial community </w:t>
+      </w:r>
+      <w:r>
+        <w:t xml:space="preserve">composition </w:t>
+      </w:r>
+      <w:r>
+        <w:t xml:space="preserve">over long time scales. 8,795 OTUs were detected in 1,387 samples. </w:t>
+      </w:r>
+      <w:proofErr w:type="spellStart"/>
       <w:r>
         <w:rPr>
           <w:i/>
         </w:rPr>
-        <w:t xml:space="preserve">Proteobacteria, Actinobacteria, </w:t>
-      </w:r>
-      <w:proofErr w:type="spellStart"/>
+        <w:t>Proteobacteria</w:t>
+      </w:r>
+      <w:proofErr w:type="spellEnd"/>
       <w:r>
         <w:rPr>
           <w:i/>
         </w:rPr>
+        <w:t xml:space="preserve">, </w:t>
+      </w:r>
+      <w:proofErr w:type="spellStart"/>
+      <w:r>
+        <w:rPr>
+          <w:i/>
+        </w:rPr>
+        <w:t>Actinobacteria</w:t>
+      </w:r>
+      <w:proofErr w:type="spellEnd"/>
+      <w:r>
+        <w:rPr>
+          <w:i/>
+        </w:rPr>
+        <w:t xml:space="preserve">, </w:t>
+      </w:r>
+      <w:proofErr w:type="spellStart"/>
+      <w:r>
+        <w:rPr>
+          <w:i/>
+        </w:rPr>
         <w:t>Bacteroidetes</w:t>
       </w:r>
       <w:proofErr w:type="spellEnd"/>
@@ -5094,7 +5177,13 @@
         <w:t xml:space="preserve"> </w:t>
       </w:r>
       <w:r>
-        <w:t xml:space="preserve">were the most abundant phyla. Within these phyla, OTU abundance is highly uneven. For example, much of the abundance of </w:t>
+        <w:t>were the most abundant phyla</w:t>
+      </w:r>
+      <w:r>
+        <w:t xml:space="preserve"> (Figure S1)</w:t>
+      </w:r>
+      <w:r>
+        <w:t xml:space="preserve">. Within these phyla, OTU abundance is highly uneven. For example, much of the abundance of </w:t>
       </w:r>
       <w:r>
         <w:rPr>
@@ -5199,7 +5288,18 @@
         <w:t xml:space="preserve">.  </w:t>
       </w:r>
       <w:r>
-        <w:t>Lakes differed significantly in richness in both the epilimnion and the hypolimnion. For both layers, polymictic lakes had</w:t>
+        <w:t xml:space="preserve">Significant differences in richness between lakes were detected. </w:t>
+      </w:r>
+      <w:r>
+        <w:t xml:space="preserve">For both layers, </w:t>
+      </w:r>
+      <w:proofErr w:type="spellStart"/>
+      <w:r>
+        <w:t>polymictic</w:t>
+      </w:r>
+      <w:proofErr w:type="spellEnd"/>
+      <w:r>
+        <w:t xml:space="preserve"> lakes had</w:t>
       </w:r>
       <w:r>
         <w:t xml:space="preserve"> the </w:t>
@@ -5214,7 +5314,25 @@
         <w:t xml:space="preserve">s had the most taxa, and dimictic lakes had intermediate numbers of taxa (Figure 1). </w:t>
       </w:r>
       <w:r>
-        <w:t>This does not support our initial hypothesis that intermediate disturbance leads to the greatest amount of biodiversity. Instead, richness appears to increase with depth. As many variables are co-dependent with lake depth, including mixing regime, volume sampled in the integrated water column, dissolved carbon concentrations, and total nitrogen concentration, it is not clear what is driving this trend.</w:t>
+        <w:t>This does not support our initial hypothesis that intermediate disturbance leads to the greatest amount of biodiversity. Instead, richness appears to increase with depth. As many variables are co-depen</w:t>
+      </w:r>
+      <w:r>
+        <w:t>dent with lake depth (such as mixing regime, volume of integrated water column</w:t>
+      </w:r>
+      <w:r>
+        <w:t xml:space="preserve">, </w:t>
+      </w:r>
+      <w:r>
+        <w:t>dissolved carbon concentrations</w:t>
+      </w:r>
+      <w:r>
+        <w:t xml:space="preserve"> and total nitrogen concentration</w:t>
+      </w:r>
+      <w:r>
+        <w:t>)</w:t>
+      </w:r>
+      <w:r>
+        <w:t>, it is not clear what is driving this trend.</w:t>
       </w:r>
     </w:p>
     <w:p>
@@ -5238,7 +5356,7 @@
         </w:rPr>
         <w:lastRenderedPageBreak/>
         <w:drawing>
-          <wp:anchor distT="0" distB="0" distL="114300" distR="114300" simplePos="0" relativeHeight="251658240" behindDoc="1" locked="0" layoutInCell="1" allowOverlap="1">
+          <wp:anchor distT="0" distB="0" distL="114300" distR="114300" simplePos="0" relativeHeight="251658240" behindDoc="1" locked="0" layoutInCell="1" allowOverlap="1" wp14:anchorId="5E488B58" wp14:editId="2016982C">
             <wp:simplePos x="0" y="0"/>
             <wp:positionH relativeFrom="margin">
               <wp:align>right</wp:align>
@@ -5271,7 +5389,7 @@
                     </pic:cNvPicPr>
                   </pic:nvPicPr>
                   <pic:blipFill>
-                    <a:blip r:embed="rId5">
+                    <a:blip r:embed="rId7">
                       <a:extLst>
                         <a:ext uri="{28A0092B-C50C-407E-A947-70E740481C1C}">
                           <a14:useLocalDpi xmlns:a14="http://schemas.microsoft.com/office/drawing/2010/main" val="0"/>
@@ -5304,14 +5422,48 @@
       </w:r>
     </w:p>
     <w:p>
+      <w:commentRangeStart w:id="2"/>
       <w:r>
         <w:rPr>
           <w:b/>
         </w:rPr>
-        <w:t xml:space="preserve">Figure 1. Richness by layer and lake. </w:t>
-      </w:r>
-      <w:r>
-        <w:t xml:space="preserve">Lakes on the x axis are arranged by depth (see Table 1 for lake abbreviations). Lakes CB, FB, and WS are polymictic, lakes NS, TB, and SS are dimictic, and lakes HK and MA are meromictic. Colored bars above each plot represent significant differences in richness between lakes, with each colored bar matching the color of a lakes boxplot. For example, in Panel A, the boxplot for CB has the colored bars matching FB, NS, TB, SS, HK, and MA above it. This indicates that it is significantly different from these lakes, but not significantly different from the missing colored bar, WS. </w:t>
+        <w:t>Figure</w:t>
+      </w:r>
+      <w:commentRangeEnd w:id="2"/>
+      <w:r>
+        <w:rPr>
+          <w:rStyle w:val="CommentReference"/>
+        </w:rPr>
+        <w:commentReference w:id="2"/>
+      </w:r>
+      <w:r>
+        <w:rPr>
+          <w:b/>
+        </w:rPr>
+        <w:t xml:space="preserve"> 1. Richness by layer and lake. </w:t>
+      </w:r>
+      <w:r>
+        <w:t>Lakes on the x axis are arranged by depth (see Table 1 for lake abbreviations</w:t>
+      </w:r>
+      <w:r>
+        <w:t xml:space="preserve"> and depth measurements</w:t>
+      </w:r>
+      <w:r>
+        <w:t xml:space="preserve">). Lakes CB, FB, and WS are polymictic, lakes NS, TB, and SS are dimictic, and lakes HK and MA are meromictic. Colored bars above each plot represent significant differences in richness between lakes, with each colored bar matching the color of a lakes boxplot. For example, in Panel A, the boxplot for CB has the colored bars matching FB, NS, TB, SS, HK, and MA above it. This indicates that it is significantly different from these lakes, but not significantly different from the missing colored bar, </w:t>
+      </w:r>
+      <w:commentRangeStart w:id="3"/>
+      <w:r>
+        <w:t>WS</w:t>
+      </w:r>
+      <w:commentRangeEnd w:id="3"/>
+      <w:r>
+        <w:rPr>
+          <w:rStyle w:val="CommentReference"/>
+        </w:rPr>
+        <w:commentReference w:id="3"/>
+      </w:r>
+      <w:r>
+        <w:t xml:space="preserve">. </w:t>
       </w:r>
     </w:p>
     <w:p>
@@ -5332,7 +5484,7 @@
           <w:noProof/>
         </w:rPr>
         <w:drawing>
-          <wp:inline distT="0" distB="0" distL="0" distR="0" wp14:anchorId="29BE3598" wp14:editId="011AD360">
+          <wp:inline distT="0" distB="0" distL="0" distR="0" wp14:anchorId="1DD8845D" wp14:editId="165A95FD">
             <wp:extent cx="5943600" cy="4957445"/>
             <wp:effectExtent l="0" t="0" r="0" b="0"/>
             <wp:docPr id="4" name="Picture 4"/>
@@ -5347,7 +5499,7 @@
                     <pic:cNvPicPr/>
                   </pic:nvPicPr>
                   <pic:blipFill>
-                    <a:blip r:embed="rId6">
+                    <a:blip r:embed="rId8">
                       <a:extLst>
                         <a:ext uri="{28A0092B-C50C-407E-A947-70E740481C1C}">
                           <a14:useLocalDpi xmlns:a14="http://schemas.microsoft.com/office/drawing/2010/main" val="0"/>
@@ -5410,23 +5562,61 @@
           <w:rFonts w:cs="Times New Roman"/>
           <w:szCs w:val="24"/>
         </w:rPr>
-        <w:t xml:space="preserve"> distance was used to perform principal coordinates analysis on epilimnion (A) and hypolimnion (B) samples. In both layers, samples cluster significantly by lake and mixing regime as tested using ANOSIM. (See Table 1 for lake abbreviations; CB, FB, and WS are polymictic, NS, TB, and SS are dimictic, HK and MA are meromictic). This clustering effect is stronger by both lake and mixing regime in </w:t>
-      </w:r>
-      <w:proofErr w:type="spellStart"/>
+        <w:t xml:space="preserve"> distance was used to perform principal coordinates analysis on epilimnion (A) and hypolimnion (B) samples. In both layers, samples cluster significantly by lake and mixing regime as tested using ANOSIM. (See Table 1 for lake abbreviations; CB, FB, and WS are polymictic, NS, TB, and SS are dimictic, HK and MA are meromictic). </w:t>
+      </w:r>
       <w:r>
         <w:rPr>
           <w:rFonts w:cs="Times New Roman"/>
           <w:szCs w:val="24"/>
         </w:rPr>
-        <w:t>hypolimnia</w:t>
-      </w:r>
-      <w:proofErr w:type="spellEnd"/>
+        <w:t xml:space="preserve"> Ellipses indicating the clustering of each lake were calculate based on standard error using a 95% confidence interval.</w:t>
+      </w:r>
       <w:r>
         <w:rPr>
           <w:rFonts w:cs="Times New Roman"/>
           <w:szCs w:val="24"/>
         </w:rPr>
-        <w:t>. Ellipses indicating the clustering of each lake were calculate based on standard error using a 95% confidence interval.</w:t>
+        <w:t xml:space="preserve"> Differences in bacterial community composition between lakes and mixing regimes are more pronounced in </w:t>
+      </w:r>
+      <w:proofErr w:type="spellStart"/>
+      <w:r>
+        <w:rPr>
+          <w:rFonts w:cs="Times New Roman"/>
+          <w:szCs w:val="24"/>
+        </w:rPr>
+        <w:t>hypolimnia</w:t>
+      </w:r>
+      <w:proofErr w:type="spellEnd"/>
+      <w:r>
+        <w:rPr>
+          <w:rFonts w:cs="Times New Roman"/>
+          <w:szCs w:val="24"/>
+        </w:rPr>
+        <w:t xml:space="preserve"> than </w:t>
+      </w:r>
+      <w:commentRangeStart w:id="4"/>
+      <w:proofErr w:type="spellStart"/>
+      <w:r>
+        <w:rPr>
+          <w:rFonts w:cs="Times New Roman"/>
+          <w:szCs w:val="24"/>
+        </w:rPr>
+        <w:t>epilimnia</w:t>
+      </w:r>
+      <w:commentRangeEnd w:id="4"/>
+      <w:proofErr w:type="spellEnd"/>
+      <w:r>
+        <w:rPr>
+          <w:rStyle w:val="CommentReference"/>
+        </w:rPr>
+        <w:commentReference w:id="4"/>
+      </w:r>
+      <w:r>
+        <w:rPr>
+          <w:rFonts w:cs="Times New Roman"/>
+          <w:szCs w:val="24"/>
+        </w:rPr>
+        <w:t>.</w:t>
       </w:r>
     </w:p>
     <w:p>
@@ -5446,9 +5636,17 @@
     <w:p>
       <w:pPr>
         <w:spacing w:line="480" w:lineRule="auto"/>
-        <w:ind w:firstLine="720"/>
         <w:jc w:val="both"/>
       </w:pPr>
+    </w:p>
+    <w:p>
+      <w:pPr>
+        <w:pStyle w:val="Heading2"/>
+      </w:pPr>
+      <w:r>
+        <w:lastRenderedPageBreak/>
+        <w:t>Clusters of community composition</w:t>
+      </w:r>
     </w:p>
     <w:p>
       <w:pPr>
@@ -5456,14 +5654,39 @@
         <w:ind w:firstLine="720"/>
         <w:jc w:val="both"/>
       </w:pPr>
-    </w:p>
-    <w:p>
-      <w:pPr>
-        <w:pStyle w:val="Heading2"/>
-      </w:pPr>
-      <w:r>
-        <w:lastRenderedPageBreak/>
-        <w:t>Clusters of community composition</w:t>
+      <w:r>
+        <w:t xml:space="preserve">When differences in community composition are quantified using weighted </w:t>
+      </w:r>
+      <w:proofErr w:type="spellStart"/>
+      <w:r>
+        <w:t>UniFrac</w:t>
+      </w:r>
+      <w:proofErr w:type="spellEnd"/>
+      <w:r>
+        <w:t xml:space="preserve"> distance and visualized using principal coordinates analysis, several trends emerge (Figure 2). Communities from the epilimnion and hypolimnion layers are significantly distinct from each other at p &lt; 0.05 in all lakes except Forestry Bog (FB) (p = 0.10). The strength of this clustering by layer within lakes increase with depth, as quantified by the r</w:t>
+      </w:r>
+      <w:r>
+        <w:rPr>
+          <w:vertAlign w:val="superscript"/>
+        </w:rPr>
+        <w:t>2</w:t>
+      </w:r>
+      <w:r>
+        <w:t xml:space="preserve"> statistic produced by </w:t>
+      </w:r>
+      <w:commentRangeStart w:id="5"/>
+      <w:r>
+        <w:t>ANOSIM</w:t>
+      </w:r>
+      <w:commentRangeEnd w:id="5"/>
+      <w:r>
+        <w:rPr>
+          <w:rStyle w:val="CommentReference"/>
+        </w:rPr>
+        <w:commentReference w:id="5"/>
+      </w:r>
+      <w:r>
+        <w:t xml:space="preserve">. </w:t>
       </w:r>
     </w:p>
     <w:p>
@@ -5473,33 +5696,6 @@
         <w:jc w:val="both"/>
       </w:pPr>
       <w:r>
-        <w:t xml:space="preserve">When differences in community composition are quantified using weighted </w:t>
-      </w:r>
-      <w:proofErr w:type="spellStart"/>
-      <w:r>
-        <w:t>UniFrac</w:t>
-      </w:r>
-      <w:proofErr w:type="spellEnd"/>
-      <w:r>
-        <w:t xml:space="preserve"> distance and visualized using principal coordinates analysis, several trends emerge (Figure 2). Communities from the epilimnion and hypolimnion layers are significantly distinct from each other at p &lt; 0.05 in all lakes except Forestry Bog (FB) (p = 0.10). The strength of this clustering by layer within lakes increase with depth, as quantified by the r</w:t>
-      </w:r>
-      <w:r>
-        <w:rPr>
-          <w:vertAlign w:val="superscript"/>
-        </w:rPr>
-        <w:t>2</w:t>
-      </w:r>
-      <w:r>
-        <w:t xml:space="preserve"> statistic produced by ANOSIM. </w:t>
-      </w:r>
-    </w:p>
-    <w:p>
-      <w:pPr>
-        <w:spacing w:line="480" w:lineRule="auto"/>
-        <w:ind w:firstLine="720"/>
-        <w:jc w:val="both"/>
-      </w:pPr>
-      <w:r>
         <w:t xml:space="preserve">Within layers, mixing regime is the next driver of community composition. This effect is stronger in </w:t>
       </w:r>
       <w:proofErr w:type="spellStart"/>
@@ -5511,7 +5707,21 @@
         <w:t xml:space="preserve">, which experience major changes in oxygen content during mixing events. </w:t>
       </w:r>
       <w:r>
-        <w:t xml:space="preserve">As previously mentioned, depth and mixing regime are co-dependent with several other environmental variables such as carbon and nitrogen concentrations. These differences in environmental conditions likely lead to unique bacterial community compositions by mixing regime, with taxa endemic to certain types of lakes. </w:t>
+        <w:t xml:space="preserve">As previously mentioned, depth and mixing regime are co-dependent with several other environmental variables such as carbon and nitrogen concentrations. These differences in environmental conditions likely lead to unique bacterial community compositions by mixing regime, with taxa endemic to certain types of </w:t>
+      </w:r>
+      <w:commentRangeStart w:id="6"/>
+      <w:r>
+        <w:t>lakes</w:t>
+      </w:r>
+      <w:commentRangeEnd w:id="6"/>
+      <w:r>
+        <w:rPr>
+          <w:rStyle w:val="CommentReference"/>
+        </w:rPr>
+        <w:commentReference w:id="6"/>
+      </w:r>
+      <w:r>
+        <w:t xml:space="preserve">. </w:t>
       </w:r>
     </w:p>
     <w:p>
@@ -5539,10 +5749,50 @@
       </w:r>
       <w:proofErr w:type="spellEnd"/>
       <w:r>
-        <w:t xml:space="preserve"> variability in the community composition (Figure 3a-c). </w:t>
-      </w:r>
-      <w:r>
-        <w:t>We found no evidence of repeating seasonal trends during the stratified summer months in these lakes. The abundance trends of individual OTUs were not observed to repeat each year, even when normalized using z-scores. The lack of evidence for repeating annual trends during stratification is not surprising given prior published literature; however, this result emphasizes the need for multiple years of sampling to determine the true community composition of a body of freshwater.</w:t>
+        <w:t xml:space="preserve"> variability in the community composition (Figure 3a-c</w:t>
+      </w:r>
+      <w:r>
+        <w:t>, Figures S2-3</w:t>
+      </w:r>
+      <w:r>
+        <w:t xml:space="preserve">). </w:t>
+      </w:r>
+      <w:r>
+        <w:t>We found no evidence of repeating seasonal trends during the stratified summer months in these lakes. The abundance trends of individual OTUs were not observed to repeat each year, even when</w:t>
+      </w:r>
+      <w:r>
+        <w:t xml:space="preserve"> abundances in each year were</w:t>
+      </w:r>
+      <w:r>
+        <w:t xml:space="preserve"> normalized using z-</w:t>
+      </w:r>
+      <w:commentRangeStart w:id="7"/>
+      <w:r>
+        <w:t>scores</w:t>
+      </w:r>
+      <w:commentRangeEnd w:id="7"/>
+      <w:r>
+        <w:rPr>
+          <w:rStyle w:val="CommentReference"/>
+        </w:rPr>
+        <w:commentReference w:id="7"/>
+      </w:r>
+      <w:r>
+        <w:t xml:space="preserve">. </w:t>
+      </w:r>
+      <w:commentRangeStart w:id="8"/>
+      <w:r>
+        <w:t>The lack of evidence for repeating annual trends during stratification is not surprising given prior published literature; however, this result emphasizes the need for multiple years of sampling to determine the true community composition of a body of freshwater</w:t>
+      </w:r>
+      <w:commentRangeEnd w:id="8"/>
+      <w:r>
+        <w:rPr>
+          <w:rStyle w:val="CommentReference"/>
+        </w:rPr>
+        <w:commentReference w:id="8"/>
+      </w:r>
+      <w:r>
+        <w:t>.</w:t>
       </w:r>
     </w:p>
     <w:p>
@@ -5555,7 +5805,7 @@
         </w:rPr>
         <w:lastRenderedPageBreak/>
         <w:drawing>
-          <wp:anchor distT="0" distB="0" distL="114300" distR="114300" simplePos="0" relativeHeight="251659264" behindDoc="1" locked="0" layoutInCell="1" allowOverlap="1">
+          <wp:anchor distT="0" distB="0" distL="114300" distR="114300" simplePos="0" relativeHeight="251659264" behindDoc="1" locked="0" layoutInCell="1" allowOverlap="1" wp14:anchorId="2C38D936" wp14:editId="1BF1BF57">
             <wp:simplePos x="0" y="0"/>
             <wp:positionH relativeFrom="column">
               <wp:posOffset>-19050</wp:posOffset>
@@ -5586,7 +5836,7 @@
                     <pic:cNvPicPr/>
                   </pic:nvPicPr>
                   <pic:blipFill>
-                    <a:blip r:embed="rId7">
+                    <a:blip r:embed="rId9">
                       <a:extLst>
                         <a:ext uri="{28A0092B-C50C-407E-A947-70E740481C1C}">
                           <a14:useLocalDpi xmlns:a14="http://schemas.microsoft.com/office/drawing/2010/main" val="0"/>
@@ -5653,7 +5903,7 @@
           <w:noProof/>
           <w:szCs w:val="24"/>
         </w:rPr>
-        <w:t>Principal coordinates analysis using weighted UniFrac as the distance metric, was used to measure the amount of interannual variation in lake hypolimnia</w:t>
+        <w:t>Principal coordinates analysis using weighted</w:t>
       </w:r>
       <w:r>
         <w:rPr>
@@ -5661,7 +5911,7 @@
           <w:noProof/>
           <w:szCs w:val="24"/>
         </w:rPr>
-        <w:t xml:space="preserve"> (A-C)</w:t>
+        <w:t xml:space="preserve"> UniFrac as the distance metric</w:t>
       </w:r>
       <w:r>
         <w:rPr>
@@ -5669,7 +5919,7 @@
           <w:noProof/>
           <w:szCs w:val="24"/>
         </w:rPr>
-        <w:t xml:space="preserve">. Black crosses indicated the centroid for each year. </w:t>
+        <w:t xml:space="preserve"> was used to measure the amount of interannual variation in lake hypolimnia</w:t>
       </w:r>
       <w:r>
         <w:rPr>
@@ -5677,7 +5927,7 @@
           <w:noProof/>
           <w:szCs w:val="24"/>
         </w:rPr>
-        <w:t xml:space="preserve">ANOSIM </w:t>
+        <w:t xml:space="preserve"> (A-C)</w:t>
       </w:r>
       <w:r>
         <w:rPr>
@@ -5685,7 +5935,32 @@
           <w:noProof/>
           <w:szCs w:val="24"/>
         </w:rPr>
-        <w:t xml:space="preserve"> was used to measure significance and to quantify the variation explained by year for each lake (r</w:t>
+        <w:t xml:space="preserve">. Black crosses indicated the centroid for each year. </w:t>
+      </w:r>
+      <w:r>
+        <w:rPr>
+          <w:rFonts w:cs="Times New Roman"/>
+          <w:noProof/>
+          <w:szCs w:val="24"/>
+        </w:rPr>
+        <w:t xml:space="preserve">ANOSIM </w:t>
+      </w:r>
+      <w:r>
+        <w:rPr>
+          <w:rFonts w:cs="Times New Roman"/>
+          <w:noProof/>
+          <w:szCs w:val="24"/>
+        </w:rPr>
+        <w:t xml:space="preserve"> was used to measure significance and to quantify the variation explained by year for each lake (</w:t>
+      </w:r>
+      <w:commentRangeStart w:id="9"/>
+      <w:r>
+        <w:rPr>
+          <w:rFonts w:cs="Times New Roman"/>
+          <w:noProof/>
+          <w:szCs w:val="24"/>
+        </w:rPr>
+        <w:t>r</w:t>
       </w:r>
       <w:r>
         <w:rPr>
@@ -5696,13 +5971,20 @@
         </w:rPr>
         <w:t>2</w:t>
       </w:r>
+      <w:commentRangeEnd w:id="9"/>
+      <w:r>
+        <w:rPr>
+          <w:rStyle w:val="CommentReference"/>
+        </w:rPr>
+        <w:commentReference w:id="9"/>
+      </w:r>
       <w:r>
         <w:rPr>
           <w:rFonts w:cs="Times New Roman"/>
           <w:noProof/>
           <w:szCs w:val="24"/>
         </w:rPr>
-        <w:t xml:space="preserve">). All hypolimnia showed significant clustering by year, but less of the variation in Mary Lake was explained by year, indicating that it has less interannual variation than the other hypolimnia. Six outliers in Mary Lake from 2007 are not shown, as their coordinates lie outside the range of PCoA1; these points were included in the PCoA and the </w:t>
+        <w:t xml:space="preserve">). All hypolimnia showed significant clustering by year, but less of the variation in Mary Lake was explained by year, indicating that it has less interannual variation than the other hypolimnia. Six outliers in Mary Lake from 2007 are not shown, as their coordinates lie outside the range of PCoA1; these points were included in the </w:t>
       </w:r>
       <w:r>
         <w:rPr>
@@ -5718,7 +6000,7 @@
           <w:noProof/>
           <w:szCs w:val="24"/>
         </w:rPr>
-        <w:t xml:space="preserve">. </w:t>
+        <w:t xml:space="preserve"> significance test</w:t>
       </w:r>
       <w:r>
         <w:rPr>
@@ -5726,7 +6008,7 @@
           <w:noProof/>
           <w:szCs w:val="24"/>
         </w:rPr>
-        <w:t>Panel D shows dispersion of layers from PCoAs run on samples from each lake (Lake abbreviations found in Table 1; E indicates epilimnion and H indicates hypolimnion).</w:t>
+        <w:t xml:space="preserve">. </w:t>
       </w:r>
       <w:r>
         <w:rPr>
@@ -5734,7 +6016,7 @@
           <w:noProof/>
           <w:szCs w:val="24"/>
         </w:rPr>
-        <w:t xml:space="preserve"> Stars indicating significant difference between layers at p &lt; 0.05 by Wilcoxon signed rank test.</w:t>
+        <w:t>Panel D shows dispersion of layers from PCoAs run on samples from each lake</w:t>
       </w:r>
       <w:r>
         <w:rPr>
@@ -5742,7 +6024,95 @@
           <w:noProof/>
           <w:szCs w:val="24"/>
         </w:rPr>
-        <w:t xml:space="preserve"> Layers were signficantly different in TB, SS, and MA (dimictic, dimitic, and meromictic, respectively). No significant differences in dispersion between layers in the polymictic lakes (CB, FB, and WS), or in NS (dimictic) and HK (meromictic). </w:t>
+        <w:t xml:space="preserve"> individually</w:t>
+      </w:r>
+      <w:r>
+        <w:rPr>
+          <w:rFonts w:cs="Times New Roman"/>
+          <w:noProof/>
+          <w:szCs w:val="24"/>
+        </w:rPr>
+        <w:t xml:space="preserve"> (Lake abbreviations found in Table 1; E indicates epilimnion and H indicates hypolimnion).</w:t>
+      </w:r>
+      <w:r>
+        <w:rPr>
+          <w:rFonts w:cs="Times New Roman"/>
+          <w:noProof/>
+          <w:szCs w:val="24"/>
+        </w:rPr>
+        <w:t xml:space="preserve"> Stars indicate</w:t>
+      </w:r>
+      <w:r>
+        <w:rPr>
+          <w:rFonts w:cs="Times New Roman"/>
+          <w:noProof/>
+          <w:szCs w:val="24"/>
+        </w:rPr>
+        <w:t xml:space="preserve"> significant difference</w:t>
+      </w:r>
+      <w:r>
+        <w:rPr>
+          <w:rFonts w:cs="Times New Roman"/>
+          <w:noProof/>
+          <w:szCs w:val="24"/>
+        </w:rPr>
+        <w:t>s</w:t>
+      </w:r>
+      <w:r>
+        <w:rPr>
+          <w:rFonts w:cs="Times New Roman"/>
+          <w:noProof/>
+          <w:szCs w:val="24"/>
+        </w:rPr>
+        <w:t xml:space="preserve"> between layers at p &lt; 0.05 by Wilcoxon signed rank test.</w:t>
+      </w:r>
+      <w:r>
+        <w:rPr>
+          <w:rFonts w:cs="Times New Roman"/>
+          <w:noProof/>
+          <w:szCs w:val="24"/>
+        </w:rPr>
+        <w:t xml:space="preserve"> Layers were signficantly different in TB, SS, and MA (dimictic, dimi</w:t>
+      </w:r>
+      <w:r>
+        <w:rPr>
+          <w:rFonts w:cs="Times New Roman"/>
+          <w:noProof/>
+          <w:szCs w:val="24"/>
+        </w:rPr>
+        <w:t>c</w:t>
+      </w:r>
+      <w:r>
+        <w:rPr>
+          <w:rFonts w:cs="Times New Roman"/>
+          <w:noProof/>
+          <w:szCs w:val="24"/>
+        </w:rPr>
+        <w:t>tic, and meromictic, respectively). No significant differences in dispersion between layers in the polymictic lakes (CB, FB, and WS), or in NS (dimictic) and HK (</w:t>
+      </w:r>
+      <w:commentRangeStart w:id="10"/>
+      <w:r>
+        <w:rPr>
+          <w:rFonts w:cs="Times New Roman"/>
+          <w:noProof/>
+          <w:szCs w:val="24"/>
+        </w:rPr>
+        <w:t>meromictic</w:t>
+      </w:r>
+      <w:commentRangeEnd w:id="10"/>
+      <w:r>
+        <w:rPr>
+          <w:rStyle w:val="CommentReference"/>
+        </w:rPr>
+        <w:commentReference w:id="10"/>
+      </w:r>
+      <w:r>
+        <w:rPr>
+          <w:rFonts w:cs="Times New Roman"/>
+          <w:noProof/>
+          <w:szCs w:val="24"/>
+        </w:rPr>
+        <w:t xml:space="preserve">). </w:t>
       </w:r>
     </w:p>
     <w:p>
@@ -5807,7 +6177,23 @@
         </w:rPr>
         <w:lastRenderedPageBreak/>
         <w:tab/>
-        <w:t>Varibility can also be assessed by measuring the dispersion of groups in PCoA. Dispersion is the distance of each point from the centroid of a group on an ordination plot. This analysis showed that layers had significantly different dispersion in two of the dimictic lakes (Trout Bog and South Sparkling Bog) and a meromictic lake (Mary Lake). It was not significantly different in the polymictic lakes, dimictic North Sparkling Bog, and meromictic Hell’s Kitchen. North Sparkling Bog likely does not significant differences between layers because it was artificially mixed during stratification in 2008, essentially making in polymictic for one year.  While Hell’s Kitchen was meromictic in the year measured, it does not have as many data points as Mary Lake, and is also connected to a larger, non-meromictic lake. When dispersion between layers is significant, the hypolimnion is on average more dispersed than the epilimnion, indicating higher variability. This is consistent with previously published results, and confirms that hypolimnia have more variability than epilimnia.</w:t>
+        <w:t>Varibility can also be assessed by measuring the dispersion of groups in PCoA. Dispersion is the distance of each point from the centroid of a group on an ordination plot. This analysis showed that layers had significantly different dispersion in two of the dimictic lakes (Trout Bog and South Sparkling Bog) and a meromictic lake (Mary Lake). It was not significantly different in the polymictic lakes, dimictic North Sparkling Bog, and meromictic Hell’s Kitchen. North Sparkling Bog likely does not significant differences between layers because it was artificially mixed during stratification in 2008, essentially making in polymictic for one year.  While Hell’s Kitchen was meromictic in the year measured, it does not have a</w:t>
+      </w:r>
+      <w:r>
+        <w:rPr>
+          <w:rFonts w:cs="Times New Roman"/>
+          <w:noProof/>
+          <w:szCs w:val="24"/>
+        </w:rPr>
+        <w:t>s many data points as Mary Lake</w:t>
+      </w:r>
+      <w:r>
+        <w:rPr>
+          <w:rFonts w:cs="Times New Roman"/>
+          <w:noProof/>
+          <w:szCs w:val="24"/>
+        </w:rPr>
+        <w:t>. When dispersion between layers is significant, the hypolimnion is on average more dispersed than the epilimnion, indicating higher variability. This is consistent with previously published results, and confirms that hypolimnia have more variability than epilimnia.</w:t>
       </w:r>
     </w:p>
     <w:p>
@@ -5830,18 +6216,42 @@
       </w:pPr>
       <w:r>
         <w:tab/>
-        <w:t xml:space="preserve">One of the goals of this study was to determine the core bacterial community of bog lakes in general, and of specific types of lakes. Our previous analyses in Figure 2 showed that that community composition is distinct in each layer and lake, while the data present in Figure 3 shows </w:t>
-      </w:r>
-      <w:proofErr w:type="spellStart"/>
-      <w:r>
-        <w:t>interannual</w:t>
-      </w:r>
-      <w:proofErr w:type="spellEnd"/>
+        <w:t>One of the goals of this study was to determine the core bacterial community of bog lakes in general, and of specific types of lakes. Our previous analyses in Figure 2 showed that that community composition is distinct in each layer and lake, while the data present</w:t>
+      </w:r>
+      <w:r>
+        <w:t>ed</w:t>
+      </w:r>
+      <w:r>
+        <w:t xml:space="preserve"> in Figure 3 shows </w:t>
+      </w:r>
+      <w:r>
+        <w:t>substantial</w:t>
+      </w:r>
       <w:r>
         <w:t xml:space="preserve"> variability in community composition within the same lake and layer. Still, rarefaction curves generated for the entire dataset and for each layer begin to level off, suggesting that we have sampled the majority of taxa fou</w:t>
       </w:r>
       <w:r>
-        <w:t>nd in our study sites. T</w:t>
+        <w:t>nd in our study sites</w:t>
+      </w:r>
+      <w:r>
+        <w:t xml:space="preserve"> (Figure </w:t>
+      </w:r>
+      <w:commentRangeStart w:id="11"/>
+      <w:r>
+        <w:t>S4</w:t>
+      </w:r>
+      <w:commentRangeEnd w:id="11"/>
+      <w:r>
+        <w:rPr>
+          <w:rStyle w:val="CommentReference"/>
+        </w:rPr>
+        <w:commentReference w:id="11"/>
+      </w:r>
+      <w:r>
+        <w:t>)</w:t>
+      </w:r>
+      <w:r>
+        <w:t>. T</w:t>
       </w:r>
       <w:r>
         <w:t xml:space="preserve">o identify the taxa that comprise the core community of a </w:t>
@@ -5861,7 +6271,21 @@
         <w:t xml:space="preserve">% of a group of </w:t>
       </w:r>
       <w:r>
-        <w:t>samples, regardless of abundance. Four OTUs met this criteria for all samples in the dataset: OTU0076 (bacI-A1), OTU0097 (</w:t>
+        <w:t xml:space="preserve">samples, regardless of </w:t>
+      </w:r>
+      <w:commentRangeStart w:id="12"/>
+      <w:r>
+        <w:t>abundance</w:t>
+      </w:r>
+      <w:commentRangeEnd w:id="12"/>
+      <w:r>
+        <w:rPr>
+          <w:rStyle w:val="CommentReference"/>
+        </w:rPr>
+        <w:commentReference w:id="12"/>
+      </w:r>
+      <w:r>
+        <w:t>. Four OTUs met this criteria for all samples in the dataset: OTU0076 (bacI-A1), OTU0097 (</w:t>
       </w:r>
       <w:proofErr w:type="spellStart"/>
       <w:r>
@@ -5901,11 +6325,11 @@
       </w:r>
       <w:proofErr w:type="spellEnd"/>
       <w:r>
-        <w:t xml:space="preserve">), OTU0184 (acI-B3), OTU0472 (Lhab-A4), and </w:t>
+        <w:t xml:space="preserve">), OTU0184 (acI-B3), OTU0472 </w:t>
       </w:r>
       <w:r>
         <w:lastRenderedPageBreak/>
-        <w:t xml:space="preserve">OTU0522 (alfI-A1), while additional core taxa in </w:t>
+        <w:t xml:space="preserve">(Lhab-A4), and OTU0522 (alfI-A1), while additional core taxa in </w:t>
       </w:r>
       <w:proofErr w:type="spellStart"/>
       <w:r>
@@ -6064,7 +6488,7 @@
         </w:rPr>
         <w:lastRenderedPageBreak/>
         <w:drawing>
-          <wp:inline distT="0" distB="0" distL="0" distR="0">
+          <wp:inline distT="0" distB="0" distL="0" distR="0" wp14:anchorId="24463477" wp14:editId="34577420">
             <wp:extent cx="5263178" cy="2790825"/>
             <wp:effectExtent l="0" t="0" r="0" b="0"/>
             <wp:docPr id="1" name="Picture 1"/>
@@ -6079,7 +6503,7 @@
                     <pic:cNvPicPr/>
                   </pic:nvPicPr>
                   <pic:blipFill>
-                    <a:blip r:embed="rId8">
+                    <a:blip r:embed="rId10">
                       <a:extLst>
                         <a:ext uri="{28A0092B-C50C-407E-A947-70E740481C1C}">
                           <a14:useLocalDpi xmlns:a14="http://schemas.microsoft.com/office/drawing/2010/main" val="0"/>
@@ -6114,7 +6538,27 @@
         <w:rPr>
           <w:b/>
         </w:rPr>
-        <w:t xml:space="preserve">Figure 4. Numbers of unique and shared OTUs by mixing regime. </w:t>
+        <w:t xml:space="preserve">Figure 4. Numbers of unique and shared OTUs by </w:t>
+      </w:r>
+      <w:commentRangeStart w:id="13"/>
+      <w:r>
+        <w:rPr>
+          <w:b/>
+        </w:rPr>
+        <w:t>mixing</w:t>
+      </w:r>
+      <w:commentRangeEnd w:id="13"/>
+      <w:r>
+        <w:rPr>
+          <w:rStyle w:val="CommentReference"/>
+        </w:rPr>
+        <w:commentReference w:id="13"/>
+      </w:r>
+      <w:r>
+        <w:rPr>
+          <w:b/>
+        </w:rPr>
+        <w:t xml:space="preserve"> regime. </w:t>
       </w:r>
       <w:r>
         <w:t>To better understand how community composition differs by mixing regime, we quantified the number of shared and unique OTUs in each category. An OTU needs only to appear in one sample at any abundance to be considered present in a category. We found that in both layers, meromictic lakes have the greatest numbers of unique OTUs and polymictic lakes have the least. Meromictic and dimictic lakes share the most OTUs, while meromictic and polymictic lakes share the least. Dimictic lakes share more OTUs with meromictic lakes than with polymictic lakes.</w:t>
@@ -6137,7 +6581,15 @@
       </w:r>
       <w:proofErr w:type="spellEnd"/>
       <w:r>
-        <w:t xml:space="preserve"> is a better indicator of polymictic </w:t>
+        <w:t xml:space="preserve"> is a better indicator of </w:t>
+      </w:r>
+      <w:proofErr w:type="spellStart"/>
+      <w:r>
+        <w:t>polymictic</w:t>
+      </w:r>
+      <w:proofErr w:type="spellEnd"/>
+      <w:r>
+        <w:t xml:space="preserve"> </w:t>
       </w:r>
       <w:proofErr w:type="spellStart"/>
       <w:r>
@@ -6145,7 +6597,21 @@
       </w:r>
       <w:proofErr w:type="spellEnd"/>
       <w:r>
-        <w:t xml:space="preserve"> than the phylum Actinobacteria). An abundance threshold of 500 reads was imposed on each taxonomic group. The full table of results from the indicator analysis are available in the supplemental material, while a few indicator taxa of interest are highlighted here. </w:t>
+        <w:t xml:space="preserve"> than the phylum Actinobacteria). An abundance threshold of 500 </w:t>
+      </w:r>
+      <w:commentRangeStart w:id="14"/>
+      <w:r>
+        <w:t>reads</w:t>
+      </w:r>
+      <w:commentRangeEnd w:id="14"/>
+      <w:r>
+        <w:rPr>
+          <w:rStyle w:val="CommentReference"/>
+        </w:rPr>
+        <w:commentReference w:id="14"/>
+      </w:r>
+      <w:r>
+        <w:t xml:space="preserve"> was imposed on each taxonomic group. The full table of results from the indicator analysis are available in the supplemental material, while a few indicator taxa of interest are highlighted here. </w:t>
       </w:r>
     </w:p>
     <w:p>
@@ -6179,7 +6645,15 @@
       </w:r>
       <w:proofErr w:type="spellEnd"/>
       <w:r>
-        <w:t xml:space="preserve">; acI-B3 is an indicator of polymictic </w:t>
+        <w:t xml:space="preserve">; acI-B3 is an indicator of </w:t>
+      </w:r>
+      <w:proofErr w:type="spellStart"/>
+      <w:r>
+        <w:t>polymictic</w:t>
+      </w:r>
+      <w:proofErr w:type="spellEnd"/>
+      <w:r>
+        <w:t xml:space="preserve"> </w:t>
       </w:r>
       <w:proofErr w:type="spellStart"/>
       <w:r>
@@ -6197,13 +6671,29 @@
       <w:r>
         <w:t xml:space="preserve">, while acI-A6 is found preferentially in meromictic </w:t>
       </w:r>
+      <w:commentRangeStart w:id="15"/>
       <w:proofErr w:type="spellStart"/>
       <w:r>
         <w:t>epilimnia</w:t>
       </w:r>
-      <w:proofErr w:type="spellEnd"/>
-      <w:r>
-        <w:t xml:space="preserve">. Other indicators of polymictic </w:t>
+      <w:commentRangeEnd w:id="15"/>
+      <w:proofErr w:type="spellEnd"/>
+      <w:r>
+        <w:rPr>
+          <w:rStyle w:val="CommentReference"/>
+        </w:rPr>
+        <w:commentReference w:id="15"/>
+      </w:r>
+      <w:r>
+        <w:t xml:space="preserve">. Other indicators of </w:t>
+      </w:r>
+      <w:proofErr w:type="spellStart"/>
+      <w:r>
+        <w:t>polymictic</w:t>
+      </w:r>
+      <w:proofErr w:type="spellEnd"/>
+      <w:r>
+        <w:t xml:space="preserve"> </w:t>
       </w:r>
       <w:proofErr w:type="spellStart"/>
       <w:r>
@@ -6235,7 +6725,15 @@
       </w:r>
       <w:proofErr w:type="spellEnd"/>
       <w:r>
-        <w:t xml:space="preserve">, a putative methylotroph, is an indicator of dimictic </w:t>
+        <w:t xml:space="preserve">, a putative </w:t>
+      </w:r>
+      <w:proofErr w:type="spellStart"/>
+      <w:r>
+        <w:t>methylotroph</w:t>
+      </w:r>
+      <w:proofErr w:type="spellEnd"/>
+      <w:r>
+        <w:t xml:space="preserve">, is an indicator of dimictic </w:t>
       </w:r>
       <w:proofErr w:type="spellStart"/>
       <w:r>
@@ -6274,7 +6772,15 @@
       </w:pPr>
       <w:r>
         <w:tab/>
-        <w:t xml:space="preserve">The indicators for polymictic </w:t>
+        <w:t xml:space="preserve">The indicators for </w:t>
+      </w:r>
+      <w:proofErr w:type="spellStart"/>
+      <w:r>
+        <w:t>polymictic</w:t>
+      </w:r>
+      <w:proofErr w:type="spellEnd"/>
+      <w:r>
+        <w:t xml:space="preserve"> </w:t>
       </w:r>
       <w:proofErr w:type="spellStart"/>
       <w:r>
@@ -6330,7 +6836,15 @@
       </w:r>
       <w:proofErr w:type="spellEnd"/>
       <w:r>
-        <w:t xml:space="preserve">, as well as the epilimnion indicator </w:t>
+        <w:t xml:space="preserve">, as well as the </w:t>
+      </w:r>
+      <w:proofErr w:type="spellStart"/>
+      <w:r>
+        <w:t>epilimnion</w:t>
+      </w:r>
+      <w:proofErr w:type="spellEnd"/>
+      <w:r>
+        <w:t xml:space="preserve"> indicator </w:t>
       </w:r>
       <w:proofErr w:type="spellStart"/>
       <w:r>
@@ -6422,7 +6936,7 @@
         </w:rPr>
         <w:lastRenderedPageBreak/>
         <w:drawing>
-          <wp:anchor distT="0" distB="0" distL="114300" distR="114300" simplePos="0" relativeHeight="251660288" behindDoc="1" locked="0" layoutInCell="1" allowOverlap="1">
+          <wp:anchor distT="0" distB="0" distL="114300" distR="114300" simplePos="0" relativeHeight="251660288" behindDoc="1" locked="0" layoutInCell="1" allowOverlap="1" wp14:anchorId="1A0EC0A0" wp14:editId="43007B2A">
             <wp:simplePos x="0" y="0"/>
             <wp:positionH relativeFrom="margin">
               <wp:align>right</wp:align>
@@ -6453,7 +6967,7 @@
                     <pic:cNvPicPr/>
                   </pic:nvPicPr>
                   <pic:blipFill>
-                    <a:blip r:embed="rId9">
+                    <a:blip r:embed="rId11">
                       <a:extLst>
                         <a:ext uri="{28A0092B-C50C-407E-A947-70E740481C1C}">
                           <a14:useLocalDpi xmlns:a14="http://schemas.microsoft.com/office/drawing/2010/main" val="0"/>
@@ -6513,8 +7027,19 @@
       <w:r>
         <w:tab/>
       </w:r>
-      <w:r>
-        <w:t xml:space="preserve">If a reduced number of taxa can survive or even thrive during mixing events, which taxa are they? </w:t>
+      <w:commentRangeStart w:id="16"/>
+      <w:r>
+        <w:t xml:space="preserve">If </w:t>
+      </w:r>
+      <w:commentRangeEnd w:id="16"/>
+      <w:r>
+        <w:rPr>
+          <w:rStyle w:val="CommentReference"/>
+        </w:rPr>
+        <w:commentReference w:id="16"/>
+      </w:r>
+      <w:r>
+        <w:t xml:space="preserve">a reduced number of taxa can survive or even thrive during mixing events, which taxa are they? </w:t>
       </w:r>
       <w:r>
         <w:t xml:space="preserve">In Trout Bog hypolimnion in 2007, the top ten most abundant OTUs belonged to groups </w:t>
@@ -6593,8 +7118,148 @@
         <w:spacing w:line="480" w:lineRule="auto"/>
         <w:jc w:val="both"/>
       </w:pPr>
-      <w:bookmarkStart w:id="0" w:name="_GoBack"/>
-      <w:bookmarkEnd w:id="0"/>
+    </w:p>
+    <w:p>
+      <w:pPr>
+        <w:spacing w:after="0" w:line="480" w:lineRule="auto"/>
+        <w:rPr>
+          <w:rFonts w:cs="Times New Roman"/>
+        </w:rPr>
+      </w:pPr>
+      <w:r>
+        <w:rPr>
+          <w:rFonts w:cs="Times New Roman"/>
+        </w:rPr>
+        <w:t>Supplemental</w:t>
+      </w:r>
+    </w:p>
+    <w:p>
+      <w:pPr>
+        <w:spacing w:after="0" w:line="480" w:lineRule="auto"/>
+        <w:rPr>
+          <w:rFonts w:cs="Times New Roman"/>
+        </w:rPr>
+      </w:pPr>
+      <w:r>
+        <w:rPr>
+          <w:rFonts w:cs="Times New Roman"/>
+        </w:rPr>
+        <w:t>Figure S1. Phylum rank abundance in entire dataset</w:t>
+      </w:r>
+    </w:p>
+    <w:p>
+      <w:pPr>
+        <w:spacing w:after="0" w:line="480" w:lineRule="auto"/>
+        <w:rPr>
+          <w:rFonts w:cs="Times New Roman"/>
+        </w:rPr>
+      </w:pPr>
+      <w:r>
+        <w:rPr>
+          <w:rFonts w:cs="Times New Roman"/>
+        </w:rPr>
+        <w:t xml:space="preserve">Figure S2. </w:t>
+      </w:r>
+      <w:proofErr w:type="spellStart"/>
+      <w:r>
+        <w:rPr>
+          <w:rFonts w:cs="Times New Roman"/>
+        </w:rPr>
+        <w:t>PCoA</w:t>
+      </w:r>
+      <w:proofErr w:type="spellEnd"/>
+      <w:r>
+        <w:rPr>
+          <w:rFonts w:cs="Times New Roman"/>
+        </w:rPr>
+        <w:t xml:space="preserve"> of extra </w:t>
+      </w:r>
+      <w:proofErr w:type="spellStart"/>
+      <w:r>
+        <w:rPr>
+          <w:rFonts w:cs="Times New Roman"/>
+        </w:rPr>
+        <w:t>epilimnia</w:t>
+      </w:r>
+      <w:proofErr w:type="spellEnd"/>
+      <w:r>
+        <w:rPr>
+          <w:rFonts w:cs="Times New Roman"/>
+        </w:rPr>
+        <w:t xml:space="preserve"> by lake by year (extension of Fig 3)</w:t>
+      </w:r>
+    </w:p>
+    <w:p>
+      <w:pPr>
+        <w:spacing w:after="0" w:line="480" w:lineRule="auto"/>
+        <w:rPr>
+          <w:rFonts w:cs="Times New Roman"/>
+        </w:rPr>
+      </w:pPr>
+      <w:r>
+        <w:rPr>
+          <w:rFonts w:cs="Times New Roman"/>
+        </w:rPr>
+        <w:t xml:space="preserve">Figure S3. </w:t>
+      </w:r>
+      <w:proofErr w:type="spellStart"/>
+      <w:r>
+        <w:rPr>
+          <w:rFonts w:cs="Times New Roman"/>
+        </w:rPr>
+        <w:t>PCoA</w:t>
+      </w:r>
+      <w:proofErr w:type="spellEnd"/>
+      <w:r>
+        <w:rPr>
+          <w:rFonts w:cs="Times New Roman"/>
+        </w:rPr>
+        <w:t xml:space="preserve"> of extra </w:t>
+      </w:r>
+      <w:proofErr w:type="spellStart"/>
+      <w:r>
+        <w:rPr>
+          <w:rFonts w:cs="Times New Roman"/>
+        </w:rPr>
+        <w:t>hypolimnia</w:t>
+      </w:r>
+      <w:proofErr w:type="spellEnd"/>
+      <w:r>
+        <w:rPr>
+          <w:rFonts w:cs="Times New Roman"/>
+        </w:rPr>
+        <w:t xml:space="preserve"> by lake by year (extension of Fig 3)</w:t>
+      </w:r>
+    </w:p>
+    <w:p>
+      <w:pPr>
+        <w:spacing w:after="0" w:line="480" w:lineRule="auto"/>
+        <w:rPr>
+          <w:rFonts w:cs="Times New Roman"/>
+        </w:rPr>
+      </w:pPr>
+      <w:r>
+        <w:rPr>
+          <w:rFonts w:cs="Times New Roman"/>
+        </w:rPr>
+        <w:t>Figure S4. Rarefaction curves</w:t>
+      </w:r>
+    </w:p>
+    <w:p>
+      <w:pPr>
+        <w:spacing w:after="0" w:line="480" w:lineRule="auto"/>
+        <w:rPr>
+          <w:rFonts w:cs="Times New Roman"/>
+        </w:rPr>
+      </w:pPr>
+      <w:r>
+        <w:rPr>
+          <w:rFonts w:cs="Times New Roman"/>
+        </w:rPr>
+        <w:t>Supplemental document – indicator analysis results</w:t>
+      </w:r>
+      <w:bookmarkStart w:id="17" w:name="_GoBack"/>
+      <w:bookmarkEnd w:id="17"/>
     </w:p>
     <w:p>
       <w:pPr>
@@ -6615,8 +7280,402 @@
 </w:document>
 </file>
 
+<file path=word/comments.xml><?xml version="1.0" encoding="utf-8"?>
+<w:comments xmlns:wpc="http://schemas.microsoft.com/office/word/2010/wordprocessingCanvas" xmlns:mc="http://schemas.openxmlformats.org/markup-compatibility/2006" xmlns:o="urn:schemas-microsoft-com:office:office" xmlns:r="http://schemas.openxmlformats.org/officeDocument/2006/relationships" xmlns:m="http://schemas.openxmlformats.org/officeDocument/2006/math" xmlns:v="urn:schemas-microsoft-com:vml" xmlns:wp14="http://schemas.microsoft.com/office/word/2010/wordprocessingDrawing" xmlns:wp="http://schemas.openxmlformats.org/drawingml/2006/wordprocessingDrawing" xmlns:w10="urn:schemas-microsoft-com:office:word" xmlns:w="http://schemas.openxmlformats.org/wordprocessingml/2006/main" xmlns:w14="http://schemas.microsoft.com/office/word/2010/wordml" xmlns:w15="http://schemas.microsoft.com/office/word/2012/wordml" xmlns:wpg="http://schemas.microsoft.com/office/word/2010/wordprocessingGroup" xmlns:wpi="http://schemas.microsoft.com/office/word/2010/wordprocessingInk" xmlns:wne="http://schemas.microsoft.com/office/word/2006/wordml" xmlns:wps="http://schemas.microsoft.com/office/word/2010/wordprocessingShape" mc:Ignorable="w14 w15 wp14">
+  <w:comment w:id="0" w:author="Alexandra Linz" w:date="2017-01-16T14:56:00Z" w:initials="AL">
+    <w:p>
+      <w:pPr>
+        <w:pStyle w:val="CommentText"/>
+      </w:pPr>
+      <w:r>
+        <w:rPr>
+          <w:rStyle w:val="CommentReference"/>
+        </w:rPr>
+        <w:annotationRef/>
+      </w:r>
+      <w:r>
+        <w:t xml:space="preserve">We discussed looking at Tim </w:t>
+      </w:r>
+      <w:proofErr w:type="spellStart"/>
+      <w:r>
+        <w:t>Kratz</w:t>
+      </w:r>
+      <w:proofErr w:type="spellEnd"/>
+      <w:r>
+        <w:t>’ thesis for DOC concentrations of the lakes we are missing here. However, the physical copy is checked out until October and there is no electronic copy available. Do you have a copy?</w:t>
+      </w:r>
+    </w:p>
+  </w:comment>
+  <w:comment w:id="1" w:author="Alexandra Linz" w:date="2017-01-16T14:58:00Z" w:initials="AL">
+    <w:p>
+      <w:pPr>
+        <w:pStyle w:val="CommentText"/>
+      </w:pPr>
+      <w:r>
+        <w:rPr>
+          <w:rStyle w:val="CommentReference"/>
+        </w:rPr>
+        <w:annotationRef/>
+      </w:r>
+      <w:r>
+        <w:t>Apparently we did not measure the pH of Hell’s Kitchen.</w:t>
+      </w:r>
+    </w:p>
+  </w:comment>
+  <w:comment w:id="2" w:author="Alexandra Linz" w:date="2017-01-16T15:04:00Z" w:initials="AL">
+    <w:p>
+      <w:pPr>
+        <w:pStyle w:val="CommentText"/>
+      </w:pPr>
+      <w:r>
+        <w:rPr>
+          <w:rStyle w:val="CommentReference"/>
+        </w:rPr>
+        <w:annotationRef/>
+      </w:r>
+      <w:r>
+        <w:t>Legend probably not necessary here</w:t>
+      </w:r>
+    </w:p>
+  </w:comment>
+  <w:comment w:id="3" w:author="Alexandra Linz" w:date="2017-01-16T15:05:00Z" w:initials="AL">
+    <w:p>
+      <w:pPr>
+        <w:pStyle w:val="CommentText"/>
+      </w:pPr>
+      <w:r>
+        <w:rPr>
+          <w:rStyle w:val="CommentReference"/>
+        </w:rPr>
+        <w:annotationRef/>
+      </w:r>
+      <w:r>
+        <w:t>How is this example of how to interpret the significance bars?</w:t>
+      </w:r>
+    </w:p>
+    <w:p>
+      <w:pPr>
+        <w:pStyle w:val="CommentText"/>
+      </w:pPr>
+    </w:p>
+    <w:p>
+      <w:pPr>
+        <w:pStyle w:val="CommentText"/>
+      </w:pPr>
+      <w:r>
+        <w:t>Also, how is the new color scheme?</w:t>
+      </w:r>
+    </w:p>
+  </w:comment>
+  <w:comment w:id="4" w:author="Alexandra Linz" w:date="2017-01-16T15:09:00Z" w:initials="AL">
+    <w:p>
+      <w:pPr>
+        <w:pStyle w:val="CommentText"/>
+      </w:pPr>
+      <w:r>
+        <w:rPr>
+          <w:rStyle w:val="CommentReference"/>
+        </w:rPr>
+        <w:annotationRef/>
+      </w:r>
+      <w:r>
+        <w:t>Can you tell all the colors apart?</w:t>
+      </w:r>
+    </w:p>
+    <w:p>
+      <w:pPr>
+        <w:pStyle w:val="CommentText"/>
+      </w:pPr>
+    </w:p>
+    <w:p>
+      <w:pPr>
+        <w:pStyle w:val="CommentText"/>
+      </w:pPr>
+      <w:r>
+        <w:t>Should I add the r^2 values from the ANOSIM test?</w:t>
+      </w:r>
+    </w:p>
+  </w:comment>
+  <w:comment w:id="5" w:author="Alexandra Linz" w:date="2017-01-16T15:10:00Z" w:initials="AL">
+    <w:p>
+      <w:pPr>
+        <w:pStyle w:val="CommentText"/>
+      </w:pPr>
+      <w:r>
+        <w:rPr>
+          <w:rStyle w:val="CommentReference"/>
+        </w:rPr>
+        <w:annotationRef/>
+      </w:r>
+      <w:r>
+        <w:t>Check ANOSIM vs PERMANOVA</w:t>
+      </w:r>
+    </w:p>
+  </w:comment>
+  <w:comment w:id="6" w:author="Alexandra Linz" w:date="2017-01-16T15:11:00Z" w:initials="AL">
+    <w:p>
+      <w:pPr>
+        <w:pStyle w:val="CommentText"/>
+      </w:pPr>
+      <w:r>
+        <w:rPr>
+          <w:rStyle w:val="CommentReference"/>
+        </w:rPr>
+        <w:annotationRef/>
+      </w:r>
+      <w:r>
+        <w:t xml:space="preserve">Add a supplemental figure of the </w:t>
+      </w:r>
+      <w:proofErr w:type="spellStart"/>
+      <w:r>
+        <w:t>PCoA</w:t>
+      </w:r>
+      <w:proofErr w:type="spellEnd"/>
+      <w:r>
+        <w:t xml:space="preserve"> of all samples? </w:t>
+      </w:r>
+      <w:proofErr w:type="spellStart"/>
+      <w:r>
+        <w:t>Epilimnia</w:t>
+      </w:r>
+      <w:proofErr w:type="spellEnd"/>
+      <w:r>
+        <w:t xml:space="preserve"> all cluster together, with the </w:t>
+      </w:r>
+      <w:proofErr w:type="spellStart"/>
+      <w:r>
+        <w:t>hypolimnia</w:t>
+      </w:r>
+      <w:proofErr w:type="spellEnd"/>
+      <w:r>
+        <w:t xml:space="preserve"> grouped by lake and loosely by mixing regime off in different directions.</w:t>
+      </w:r>
+    </w:p>
+  </w:comment>
+  <w:comment w:id="7" w:author="Alexandra Linz" w:date="2017-01-16T15:21:00Z" w:initials="AL">
+    <w:p>
+      <w:pPr>
+        <w:pStyle w:val="CommentText"/>
+      </w:pPr>
+      <w:r>
+        <w:rPr>
+          <w:rStyle w:val="CommentReference"/>
+        </w:rPr>
+        <w:annotationRef/>
+      </w:r>
+      <w:r>
+        <w:t>Does this need to be shown in the supplemental</w:t>
+      </w:r>
+    </w:p>
+  </w:comment>
+  <w:comment w:id="8" w:author="Alexandra Linz" w:date="2017-01-16T15:21:00Z" w:initials="AL">
+    <w:p>
+      <w:pPr>
+        <w:pStyle w:val="CommentText"/>
+      </w:pPr>
+      <w:r>
+        <w:rPr>
+          <w:rStyle w:val="CommentReference"/>
+        </w:rPr>
+        <w:annotationRef/>
+      </w:r>
+      <w:r>
+        <w:t>Too much discussion?</w:t>
+      </w:r>
+    </w:p>
+  </w:comment>
+  <w:comment w:id="9" w:author="Alexandra Linz" w:date="2017-01-16T15:29:00Z" w:initials="AL">
+    <w:p>
+      <w:pPr>
+        <w:pStyle w:val="CommentText"/>
+      </w:pPr>
+      <w:r>
+        <w:rPr>
+          <w:rStyle w:val="CommentReference"/>
+        </w:rPr>
+        <w:annotationRef/>
+      </w:r>
+      <w:r>
+        <w:t>Add r^2 to the plots</w:t>
+      </w:r>
+    </w:p>
+  </w:comment>
+  <w:comment w:id="10" w:author="Alexandra Linz" w:date="2017-01-16T15:31:00Z" w:initials="AL">
+    <w:p>
+      <w:pPr>
+        <w:pStyle w:val="CommentText"/>
+      </w:pPr>
+      <w:r>
+        <w:rPr>
+          <w:rStyle w:val="CommentReference"/>
+        </w:rPr>
+        <w:annotationRef/>
+      </w:r>
+      <w:r>
+        <w:t>Make panel D by year</w:t>
+      </w:r>
+    </w:p>
+  </w:comment>
+  <w:comment w:id="11" w:author="Alexandra Linz" w:date="2017-01-16T15:44:00Z" w:initials="AL">
+    <w:p>
+      <w:pPr>
+        <w:pStyle w:val="CommentText"/>
+      </w:pPr>
+      <w:r>
+        <w:rPr>
+          <w:rStyle w:val="CommentReference"/>
+        </w:rPr>
+        <w:annotationRef/>
+      </w:r>
+      <w:r>
+        <w:t>Make a non-random rarefaction curve to show Trina</w:t>
+      </w:r>
+    </w:p>
+  </w:comment>
+  <w:comment w:id="12" w:author="Alexandra Linz" w:date="2017-01-16T15:45:00Z" w:initials="AL">
+    <w:p>
+      <w:pPr>
+        <w:pStyle w:val="CommentText"/>
+      </w:pPr>
+      <w:r>
+        <w:rPr>
+          <w:rStyle w:val="CommentReference"/>
+        </w:rPr>
+        <w:annotationRef/>
+      </w:r>
+      <w:r>
+        <w:t>No natural cutoff in the # of OTUs by % cutoff – show this in the supplemental?</w:t>
+      </w:r>
+    </w:p>
+  </w:comment>
+  <w:comment w:id="13" w:author="Alexandra Linz" w:date="2017-01-16T15:46:00Z" w:initials="AL">
+    <w:p>
+      <w:pPr>
+        <w:pStyle w:val="CommentText"/>
+      </w:pPr>
+      <w:r>
+        <w:rPr>
+          <w:rStyle w:val="CommentReference"/>
+        </w:rPr>
+        <w:annotationRef/>
+      </w:r>
+      <w:r>
+        <w:t>Increase size of mixing regime labels</w:t>
+      </w:r>
+    </w:p>
+    <w:p>
+      <w:pPr>
+        <w:pStyle w:val="CommentText"/>
+      </w:pPr>
+    </w:p>
+    <w:p>
+      <w:pPr>
+        <w:pStyle w:val="CommentText"/>
+      </w:pPr>
+      <w:r>
+        <w:t xml:space="preserve">How are the colors here? I used the color of a lake of that regime for each </w:t>
+      </w:r>
+      <w:proofErr w:type="spellStart"/>
+      <w:r>
+        <w:t>circel</w:t>
+      </w:r>
+      <w:proofErr w:type="spellEnd"/>
+      <w:r>
+        <w:t>.</w:t>
+      </w:r>
+    </w:p>
+  </w:comment>
+  <w:comment w:id="14" w:author="Alexandra Linz" w:date="2017-01-16T15:48:00Z" w:initials="AL">
+    <w:p>
+      <w:pPr>
+        <w:pStyle w:val="CommentText"/>
+      </w:pPr>
+      <w:r>
+        <w:rPr>
+          <w:rStyle w:val="CommentReference"/>
+        </w:rPr>
+        <w:annotationRef/>
+      </w:r>
+      <w:r>
+        <w:t>Check the abundance threshold and add the indicator analysis to the main script</w:t>
+      </w:r>
+    </w:p>
+  </w:comment>
+  <w:comment w:id="15" w:author="Alexandra Linz" w:date="2017-01-16T15:48:00Z" w:initials="AL">
+    <w:p>
+      <w:pPr>
+        <w:pStyle w:val="CommentText"/>
+      </w:pPr>
+      <w:r>
+        <w:rPr>
+          <w:rStyle w:val="CommentReference"/>
+        </w:rPr>
+        <w:annotationRef/>
+      </w:r>
+      <w:r>
+        <w:t xml:space="preserve">We’ve discussed previously that it’s hard to determine differences in </w:t>
+      </w:r>
+      <w:proofErr w:type="spellStart"/>
+      <w:r>
+        <w:t>acI</w:t>
+      </w:r>
+      <w:proofErr w:type="spellEnd"/>
+      <w:r>
+        <w:t xml:space="preserve"> tribes based on just short 16S fragments, so is this worth bringing up?</w:t>
+      </w:r>
+    </w:p>
+  </w:comment>
+  <w:comment w:id="16" w:author="Alexandra Linz" w:date="2017-01-16T15:50:00Z" w:initials="AL">
+    <w:p>
+      <w:pPr>
+        <w:pStyle w:val="CommentText"/>
+      </w:pPr>
+      <w:r>
+        <w:rPr>
+          <w:rStyle w:val="CommentReference"/>
+        </w:rPr>
+        <w:annotationRef/>
+      </w:r>
+      <w:r>
+        <w:t>I added these results on taxa present during mixing since it seems like an obvious question readers would have after seeing Figure 5, and it’s really easy to address.</w:t>
+      </w:r>
+    </w:p>
+  </w:comment>
+</w:comments>
+</file>
+
+<file path=word/commentsExtended.xml><?xml version="1.0" encoding="utf-8"?>
+<w15:commentsEx xmlns:wpc="http://schemas.microsoft.com/office/word/2010/wordprocessingCanvas" xmlns:mc="http://schemas.openxmlformats.org/markup-compatibility/2006" xmlns:o="urn:schemas-microsoft-com:office:office" xmlns:r="http://schemas.openxmlformats.org/officeDocument/2006/relationships" xmlns:m="http://schemas.openxmlformats.org/officeDocument/2006/math" xmlns:v="urn:schemas-microsoft-com:vml" xmlns:wp14="http://schemas.microsoft.com/office/word/2010/wordprocessingDrawing" xmlns:wp="http://schemas.openxmlformats.org/drawingml/2006/wordprocessingDrawing" xmlns:w10="urn:schemas-microsoft-com:office:word" xmlns:w="http://schemas.openxmlformats.org/wordprocessingml/2006/main" xmlns:w14="http://schemas.microsoft.com/office/word/2010/wordml" xmlns:w15="http://schemas.microsoft.com/office/word/2012/wordml" xmlns:wpg="http://schemas.microsoft.com/office/word/2010/wordprocessingGroup" xmlns:wpi="http://schemas.microsoft.com/office/word/2010/wordprocessingInk" xmlns:wne="http://schemas.microsoft.com/office/word/2006/wordml" xmlns:wps="http://schemas.microsoft.com/office/word/2010/wordprocessingShape" mc:Ignorable="w14 w15 wp14">
+  <w15:commentEx w15:paraId="5C8929CD" w15:done="0"/>
+  <w15:commentEx w15:paraId="15158B18" w15:done="0"/>
+  <w15:commentEx w15:paraId="7685E797" w15:done="0"/>
+  <w15:commentEx w15:paraId="61BCE04B" w15:done="0"/>
+  <w15:commentEx w15:paraId="1EC24A56" w15:done="0"/>
+  <w15:commentEx w15:paraId="1EAA87B5" w15:done="0"/>
+  <w15:commentEx w15:paraId="0F24E2A7" w15:done="0"/>
+  <w15:commentEx w15:paraId="1517E77A" w15:done="0"/>
+  <w15:commentEx w15:paraId="5117FFBF" w15:done="0"/>
+  <w15:commentEx w15:paraId="20BB26B8" w15:done="0"/>
+  <w15:commentEx w15:paraId="46C91CA3" w15:done="0"/>
+  <w15:commentEx w15:paraId="2C5C711B" w15:done="0"/>
+  <w15:commentEx w15:paraId="716BF51E" w15:done="0"/>
+  <w15:commentEx w15:paraId="1685DF68" w15:done="0"/>
+  <w15:commentEx w15:paraId="28D85F4A" w15:done="0"/>
+  <w15:commentEx w15:paraId="0FCC70CE" w15:done="0"/>
+  <w15:commentEx w15:paraId="311036EC" w15:done="0"/>
+</w15:commentsEx>
+</file>
+
+<file path=word/people.xml><?xml version="1.0" encoding="utf-8"?>
+<w15:people xmlns:wpc="http://schemas.microsoft.com/office/word/2010/wordprocessingCanvas" xmlns:mc="http://schemas.openxmlformats.org/markup-compatibility/2006" xmlns:o="urn:schemas-microsoft-com:office:office" xmlns:r="http://schemas.openxmlformats.org/officeDocument/2006/relationships" xmlns:m="http://schemas.openxmlformats.org/officeDocument/2006/math" xmlns:v="urn:schemas-microsoft-com:vml" xmlns:wp14="http://schemas.microsoft.com/office/word/2010/wordprocessingDrawing" xmlns:wp="http://schemas.openxmlformats.org/drawingml/2006/wordprocessingDrawing" xmlns:w10="urn:schemas-microsoft-com:office:word" xmlns:w="http://schemas.openxmlformats.org/wordprocessingml/2006/main" xmlns:w14="http://schemas.microsoft.com/office/word/2010/wordml" xmlns:w15="http://schemas.microsoft.com/office/word/2012/wordml" xmlns:wpg="http://schemas.microsoft.com/office/word/2010/wordprocessingGroup" xmlns:wpi="http://schemas.microsoft.com/office/word/2010/wordprocessingInk" xmlns:wne="http://schemas.microsoft.com/office/word/2006/wordml" xmlns:wps="http://schemas.microsoft.com/office/word/2010/wordprocessingShape" mc:Ignorable="w14 w15 wp14">
+  <w15:person w15:author="Alexandra Linz">
+    <w15:presenceInfo w15:providerId="Windows Live" w15:userId="b1c003b9ce462dee"/>
+  </w15:person>
+</w15:people>
+</file>
+
 <file path=word/styles.xml><?xml version="1.0" encoding="utf-8"?>
-<w:styles xmlns:mc="http://schemas.openxmlformats.org/markup-compatibility/2006" xmlns:r="http://schemas.openxmlformats.org/officeDocument/2006/relationships" xmlns:w="http://schemas.openxmlformats.org/wordprocessingml/2006/main" xmlns:w14="http://schemas.microsoft.com/office/word/2010/wordml" xmlns:w15="http://schemas.microsoft.com/office/word/2012/wordml" xmlns:w16se="http://schemas.microsoft.com/office/word/2015/wordml/symex" mc:Ignorable="w14 w15 w16se">
+<w:styles xmlns:mc="http://schemas.openxmlformats.org/markup-compatibility/2006" xmlns:r="http://schemas.openxmlformats.org/officeDocument/2006/relationships" xmlns:w="http://schemas.openxmlformats.org/wordprocessingml/2006/main" xmlns:w14="http://schemas.microsoft.com/office/word/2010/wordml" xmlns:w15="http://schemas.microsoft.com/office/word/2012/wordml" mc:Ignorable="w14 w15">
   <w:docDefaults>
     <w:rPrDefault>
       <w:rPr>
@@ -6632,7 +7691,7 @@
       </w:pPr>
     </w:pPrDefault>
   </w:docDefaults>
-  <w:latentStyles w:defLockedState="0" w:defUIPriority="99" w:defSemiHidden="0" w:defUnhideWhenUsed="0" w:defQFormat="0" w:count="374">
+  <w:latentStyles w:defLockedState="0" w:defUIPriority="99" w:defSemiHidden="0" w:defUnhideWhenUsed="0" w:defQFormat="0" w:count="371">
     <w:lsdException w:name="Normal" w:uiPriority="0" w:qFormat="1"/>
     <w:lsdException w:name="heading 1" w:uiPriority="9" w:qFormat="1"/>
     <w:lsdException w:name="heading 2" w:semiHidden="1" w:uiPriority="9" w:unhideWhenUsed="1" w:qFormat="1"/>
@@ -7004,9 +8063,6 @@
     <w:lsdException w:name="List Table 5 Dark Accent 6" w:uiPriority="50"/>
     <w:lsdException w:name="List Table 6 Colorful Accent 6" w:uiPriority="51"/>
     <w:lsdException w:name="List Table 7 Colorful Accent 6" w:uiPriority="52"/>
-    <w:lsdException w:name="Mention" w:semiHidden="1" w:unhideWhenUsed="1"/>
-    <w:lsdException w:name="Smart Hyperlink" w:semiHidden="1" w:unhideWhenUsed="1"/>
-    <w:lsdException w:name="Hashtag" w:semiHidden="1" w:unhideWhenUsed="1"/>
   </w:latentStyles>
   <w:style w:type="paragraph" w:default="1" w:styleId="Normal">
     <w:name w:val="Normal"/>
@@ -7225,6 +8281,106 @@
     <w:rPr>
       <w:rFonts w:ascii="Times New Roman" w:hAnsi="Times New Roman"/>
       <w:sz w:val="24"/>
+    </w:rPr>
+  </w:style>
+  <w:style w:type="character" w:styleId="CommentReference">
+    <w:name w:val="annotation reference"/>
+    <w:basedOn w:val="DefaultParagraphFont"/>
+    <w:uiPriority w:val="99"/>
+    <w:semiHidden/>
+    <w:unhideWhenUsed/>
+    <w:rsid w:val="00FC6A58"/>
+    <w:rPr>
+      <w:sz w:val="16"/>
+      <w:szCs w:val="16"/>
+    </w:rPr>
+  </w:style>
+  <w:style w:type="paragraph" w:styleId="CommentText">
+    <w:name w:val="annotation text"/>
+    <w:basedOn w:val="Normal"/>
+    <w:link w:val="CommentTextChar"/>
+    <w:uiPriority w:val="99"/>
+    <w:semiHidden/>
+    <w:unhideWhenUsed/>
+    <w:rsid w:val="00FC6A58"/>
+    <w:pPr>
+      <w:spacing w:line="240" w:lineRule="auto"/>
+    </w:pPr>
+    <w:rPr>
+      <w:sz w:val="20"/>
+      <w:szCs w:val="20"/>
+    </w:rPr>
+  </w:style>
+  <w:style w:type="character" w:customStyle="1" w:styleId="CommentTextChar">
+    <w:name w:val="Comment Text Char"/>
+    <w:basedOn w:val="DefaultParagraphFont"/>
+    <w:link w:val="CommentText"/>
+    <w:uiPriority w:val="99"/>
+    <w:semiHidden/>
+    <w:rsid w:val="00FC6A58"/>
+    <w:rPr>
+      <w:rFonts w:ascii="Times New Roman" w:hAnsi="Times New Roman"/>
+      <w:sz w:val="20"/>
+      <w:szCs w:val="20"/>
+    </w:rPr>
+  </w:style>
+  <w:style w:type="paragraph" w:styleId="CommentSubject">
+    <w:name w:val="annotation subject"/>
+    <w:basedOn w:val="CommentText"/>
+    <w:next w:val="CommentText"/>
+    <w:link w:val="CommentSubjectChar"/>
+    <w:uiPriority w:val="99"/>
+    <w:semiHidden/>
+    <w:unhideWhenUsed/>
+    <w:rsid w:val="00FC6A58"/>
+    <w:rPr>
+      <w:b/>
+      <w:bCs/>
+    </w:rPr>
+  </w:style>
+  <w:style w:type="character" w:customStyle="1" w:styleId="CommentSubjectChar">
+    <w:name w:val="Comment Subject Char"/>
+    <w:basedOn w:val="CommentTextChar"/>
+    <w:link w:val="CommentSubject"/>
+    <w:uiPriority w:val="99"/>
+    <w:semiHidden/>
+    <w:rsid w:val="00FC6A58"/>
+    <w:rPr>
+      <w:rFonts w:ascii="Times New Roman" w:hAnsi="Times New Roman"/>
+      <w:b/>
+      <w:bCs/>
+      <w:sz w:val="20"/>
+      <w:szCs w:val="20"/>
+    </w:rPr>
+  </w:style>
+  <w:style w:type="paragraph" w:styleId="BalloonText">
+    <w:name w:val="Balloon Text"/>
+    <w:basedOn w:val="Normal"/>
+    <w:link w:val="BalloonTextChar"/>
+    <w:uiPriority w:val="99"/>
+    <w:semiHidden/>
+    <w:unhideWhenUsed/>
+    <w:rsid w:val="00FC6A58"/>
+    <w:pPr>
+      <w:spacing w:after="0" w:line="240" w:lineRule="auto"/>
+    </w:pPr>
+    <w:rPr>
+      <w:rFonts w:ascii="Segoe UI" w:hAnsi="Segoe UI" w:cs="Segoe UI"/>
+      <w:sz w:val="18"/>
+      <w:szCs w:val="18"/>
+    </w:rPr>
+  </w:style>
+  <w:style w:type="character" w:customStyle="1" w:styleId="BalloonTextChar">
+    <w:name w:val="Balloon Text Char"/>
+    <w:basedOn w:val="DefaultParagraphFont"/>
+    <w:link w:val="BalloonText"/>
+    <w:uiPriority w:val="99"/>
+    <w:semiHidden/>
+    <w:rsid w:val="00FC6A58"/>
+    <w:rPr>
+      <w:rFonts w:ascii="Segoe UI" w:hAnsi="Segoe UI" w:cs="Segoe UI"/>
+      <w:sz w:val="18"/>
+      <w:szCs w:val="18"/>
     </w:rPr>
   </w:style>
 </w:styles>
@@ -7496,7 +8652,7 @@
 </file>
 
 <file path=customXml/itemProps1.xml><?xml version="1.0" encoding="utf-8"?>
-<ds:datastoreItem xmlns:ds="http://schemas.openxmlformats.org/officeDocument/2006/customXml" ds:itemID="{BDDE35C0-D5E2-4DA9-BBD8-CE2FB843F020}">
+<ds:datastoreItem xmlns:ds="http://schemas.openxmlformats.org/officeDocument/2006/customXml" ds:itemID="{59A37D24-33D1-46F3-A54E-C5B1B5691C48}">
   <ds:schemaRefs>
     <ds:schemaRef ds:uri="http://schemas.openxmlformats.org/officeDocument/2006/bibliography"/>
   </ds:schemaRefs>

</xml_diff>

<commit_message>
Finished updating R code and manuscript results section. Will do some light editing before submitting to Trina on Thurs
</commit_message>
<xml_diff>
--- a/manuscript_v0_results.docx
+++ b/manuscript_v0_results.docx
@@ -1,6 +1,6 @@
 
 <file path=word/document.xml><?xml version="1.0" encoding="utf-8"?>
-<w:document xmlns:wpc="http://schemas.microsoft.com/office/word/2010/wordprocessingCanvas" xmlns:mc="http://schemas.openxmlformats.org/markup-compatibility/2006" xmlns:o="urn:schemas-microsoft-com:office:office" xmlns:r="http://schemas.openxmlformats.org/officeDocument/2006/relationships" xmlns:m="http://schemas.openxmlformats.org/officeDocument/2006/math" xmlns:v="urn:schemas-microsoft-com:vml" xmlns:wp14="http://schemas.microsoft.com/office/word/2010/wordprocessingDrawing" xmlns:wp="http://schemas.openxmlformats.org/drawingml/2006/wordprocessingDrawing" xmlns:w10="urn:schemas-microsoft-com:office:word" xmlns:w="http://schemas.openxmlformats.org/wordprocessingml/2006/main" xmlns:w14="http://schemas.microsoft.com/office/word/2010/wordml" xmlns:w15="http://schemas.microsoft.com/office/word/2012/wordml" xmlns:wpg="http://schemas.microsoft.com/office/word/2010/wordprocessingGroup" xmlns:wpi="http://schemas.microsoft.com/office/word/2010/wordprocessingInk" xmlns:wne="http://schemas.microsoft.com/office/word/2006/wordml" xmlns:wps="http://schemas.microsoft.com/office/word/2010/wordprocessingShape" mc:Ignorable="w14 w15 wp14">
+<w:document xmlns:wpc="http://schemas.microsoft.com/office/word/2010/wordprocessingCanvas" xmlns:cx="http://schemas.microsoft.com/office/drawing/2014/chartex" xmlns:cx1="http://schemas.microsoft.com/office/drawing/2015/9/8/chartex" xmlns:cx2="http://schemas.microsoft.com/office/drawing/2015/10/21/chartex" xmlns:cx3="http://schemas.microsoft.com/office/drawing/2016/5/9/chartex" xmlns:cx4="http://schemas.microsoft.com/office/drawing/2016/5/10/chartex" xmlns:cx5="http://schemas.microsoft.com/office/drawing/2016/5/11/chartex" xmlns:mc="http://schemas.openxmlformats.org/markup-compatibility/2006" xmlns:o="urn:schemas-microsoft-com:office:office" xmlns:r="http://schemas.openxmlformats.org/officeDocument/2006/relationships" xmlns:m="http://schemas.openxmlformats.org/officeDocument/2006/math" xmlns:v="urn:schemas-microsoft-com:vml" xmlns:wp14="http://schemas.microsoft.com/office/word/2010/wordprocessingDrawing" xmlns:wp="http://schemas.openxmlformats.org/drawingml/2006/wordprocessingDrawing" xmlns:w10="urn:schemas-microsoft-com:office:word" xmlns:w="http://schemas.openxmlformats.org/wordprocessingml/2006/main" xmlns:w14="http://schemas.microsoft.com/office/word/2010/wordml" xmlns:w15="http://schemas.microsoft.com/office/word/2012/wordml" xmlns:w16se="http://schemas.microsoft.com/office/word/2015/wordml/symex" xmlns:wpg="http://schemas.microsoft.com/office/word/2010/wordprocessingGroup" xmlns:wpi="http://schemas.microsoft.com/office/word/2010/wordprocessingInk" xmlns:wne="http://schemas.microsoft.com/office/word/2006/wordml" xmlns:wps="http://schemas.microsoft.com/office/word/2010/wordprocessingShape" mc:Ignorable="w14 w15 w16se wp14">
   <w:body>
     <w:p>
       <w:pPr>
@@ -35,15 +35,7 @@
         <w:t xml:space="preserve"> meters and encompass a range of water column mixing frequencies (termed regimes). </w:t>
       </w:r>
       <w:r>
-        <w:t xml:space="preserve">Dimictic lakes mix twice per year, typically in fall and spring, while polymictic lakes can mix more than twice throughout the spring, summer, and fall. Meromictic lakes have no recorded mixing events. pH was measured in 2007, while nutrient data was measured in 2008. When two values are present in a single box, the first represents the epilimnion value and the second represents the </w:t>
-      </w:r>
-      <w:proofErr w:type="spellStart"/>
-      <w:r>
-        <w:t>hypolimnion</w:t>
-      </w:r>
-      <w:proofErr w:type="spellEnd"/>
-      <w:r>
-        <w:t xml:space="preserve"> </w:t>
+        <w:t xml:space="preserve">Dimictic lakes mix twice per year, typically in fall and spring, while polymictic lakes can mix more than twice throughout the spring, summer, and fall. Meromictic lakes have no recorded mixing events. pH was measured in 2007, while nutrient data was measured in 2008. When two values are present in a single box, the first represents the epilimnion value and the second represents the hypolimnion </w:t>
       </w:r>
       <w:commentRangeStart w:id="0"/>
       <w:r>
@@ -5089,15 +5081,7 @@
         <w:jc w:val="both"/>
       </w:pPr>
       <w:r>
-        <w:t>A multi-year</w:t>
-      </w:r>
-      <w:proofErr w:type="gramStart"/>
-      <w:r>
-        <w:t>,  multi</w:t>
-      </w:r>
-      <w:proofErr w:type="gramEnd"/>
-      <w:r>
-        <w:t xml:space="preserve">-site </w:t>
+        <w:t xml:space="preserve">A multi-year,  multi-site </w:t>
       </w:r>
       <w:r>
         <w:t>time series</w:t>
@@ -5117,33 +5101,11 @@
       <w:r>
         <w:t xml:space="preserve">over long time scales. 8,795 OTUs were detected in 1,387 samples. </w:t>
       </w:r>
-      <w:proofErr w:type="spellStart"/>
       <w:r>
         <w:rPr>
           <w:i/>
         </w:rPr>
-        <w:t>Proteobacteria</w:t>
-      </w:r>
-      <w:proofErr w:type="spellEnd"/>
-      <w:r>
-        <w:rPr>
-          <w:i/>
-        </w:rPr>
-        <w:t xml:space="preserve">, </w:t>
-      </w:r>
-      <w:proofErr w:type="spellStart"/>
-      <w:r>
-        <w:rPr>
-          <w:i/>
-        </w:rPr>
-        <w:t>Actinobacteria</w:t>
-      </w:r>
-      <w:proofErr w:type="spellEnd"/>
-      <w:r>
-        <w:rPr>
-          <w:i/>
-        </w:rPr>
-        <w:t xml:space="preserve">, </w:t>
+        <w:t xml:space="preserve">Proteobacteria, Actinobacteria, </w:t>
       </w:r>
       <w:proofErr w:type="spellStart"/>
       <w:r>
@@ -5291,15 +5253,7 @@
         <w:t xml:space="preserve">Significant differences in richness between lakes were detected. </w:t>
       </w:r>
       <w:r>
-        <w:t xml:space="preserve">For both layers, </w:t>
-      </w:r>
-      <w:proofErr w:type="spellStart"/>
-      <w:r>
-        <w:t>polymictic</w:t>
-      </w:r>
-      <w:proofErr w:type="spellEnd"/>
-      <w:r>
-        <w:t xml:space="preserve"> lakes had</w:t>
+        <w:t>For both layers, polymictic lakes had</w:t>
       </w:r>
       <w:r>
         <w:t xml:space="preserve"> the </w:t>
@@ -5349,6 +5303,7 @@
     <w:p>
       <w:pPr>
         <w:pStyle w:val="Heading2"/>
+        <w:jc w:val="center"/>
       </w:pPr>
       <w:r>
         <w:rPr>
@@ -5356,26 +5311,10 @@
         </w:rPr>
         <w:lastRenderedPageBreak/>
         <w:drawing>
-          <wp:anchor distT="0" distB="0" distL="114300" distR="114300" simplePos="0" relativeHeight="251658240" behindDoc="1" locked="0" layoutInCell="1" allowOverlap="1" wp14:anchorId="5E488B58" wp14:editId="2016982C">
-            <wp:simplePos x="0" y="0"/>
-            <wp:positionH relativeFrom="margin">
-              <wp:align>right</wp:align>
-            </wp:positionH>
-            <wp:positionV relativeFrom="paragraph">
-              <wp:posOffset>0</wp:posOffset>
-            </wp:positionV>
-            <wp:extent cx="5638800" cy="4343400"/>
-            <wp:effectExtent l="0" t="0" r="0" b="0"/>
-            <wp:wrapTight wrapText="bothSides">
-              <wp:wrapPolygon edited="0">
-                <wp:start x="0" y="0"/>
-                <wp:lineTo x="0" y="21505"/>
-                <wp:lineTo x="21527" y="21505"/>
-                <wp:lineTo x="21527" y="0"/>
-                <wp:lineTo x="0" y="0"/>
-              </wp:wrapPolygon>
-            </wp:wrapTight>
-            <wp:docPr id="2" name="Picture 2" descr="C:\Users\Alex\AppData\Local\Microsoft\Windows\INetCacheContent.Word\fig1.png"/>
+          <wp:inline distT="0" distB="0" distL="0" distR="0" wp14:anchorId="1288C5F4" wp14:editId="68B449AC">
+            <wp:extent cx="5638334" cy="4346089"/>
+            <wp:effectExtent l="0" t="0" r="635" b="0"/>
+            <wp:docPr id="6" name="Picture 6"/>
             <wp:cNvGraphicFramePr>
               <a:graphicFrameLocks xmlns:a="http://schemas.openxmlformats.org/drawingml/2006/main" noChangeAspect="1"/>
             </wp:cNvGraphicFramePr>
@@ -5383,10 +5322,8 @@
               <a:graphicData uri="http://schemas.openxmlformats.org/drawingml/2006/picture">
                 <pic:pic xmlns:pic="http://schemas.openxmlformats.org/drawingml/2006/picture">
                   <pic:nvPicPr>
-                    <pic:cNvPr id="0" name="Picture 1" descr="C:\Users\Alex\AppData\Local\Microsoft\Windows\INetCacheContent.Word\fig1.png"/>
-                    <pic:cNvPicPr>
-                      <a:picLocks noChangeAspect="1" noChangeArrowheads="1"/>
-                    </pic:cNvPicPr>
+                    <pic:cNvPr id="6" name="fig1.png"/>
+                    <pic:cNvPicPr/>
                   </pic:nvPicPr>
                   <pic:blipFill>
                     <a:blip r:embed="rId7">
@@ -5396,38 +5333,45 @@
                         </a:ext>
                       </a:extLst>
                     </a:blip>
-                    <a:srcRect/>
                     <a:stretch>
                       <a:fillRect/>
                     </a:stretch>
                   </pic:blipFill>
-                  <pic:spPr bwMode="auto">
+                  <pic:spPr>
                     <a:xfrm>
                       <a:off x="0" y="0"/>
-                      <a:ext cx="5638800" cy="4343400"/>
+                      <a:ext cx="5638334" cy="4346089"/>
                     </a:xfrm>
                     <a:prstGeom prst="rect">
                       <a:avLst/>
                     </a:prstGeom>
-                    <a:noFill/>
-                    <a:ln>
-                      <a:noFill/>
-                    </a:ln>
                   </pic:spPr>
                 </pic:pic>
               </a:graphicData>
             </a:graphic>
-          </wp:anchor>
+          </wp:inline>
         </w:drawing>
       </w:r>
     </w:p>
     <w:p>
+      <w:r>
+        <w:rPr>
+          <w:b/>
+        </w:rPr>
+        <w:t xml:space="preserve">Figure 1. Richness by layer and lake. </w:t>
+      </w:r>
+      <w:r>
+        <w:t>Lakes on the x axis are arranged by depth (see Table 1 for lake abbreviations</w:t>
+      </w:r>
+      <w:r>
+        <w:t xml:space="preserve"> and depth measurements</w:t>
+      </w:r>
+      <w:r>
+        <w:t xml:space="preserve">). Lakes CB, FB, and WS are polymictic, lakes NS, TB, and SS are dimictic, and lakes HK and MA are meromictic. Colored bars above each plot represent significant differences in richness between lakes, with each colored bar matching the color of a lakes boxplot. For example, in Panel A, the boxplot for CB has the colored bars matching FB, NS, TB, SS, HK, and MA above it. This indicates that it is significantly different from these lakes, but not significantly different from the missing colored bar, </w:t>
+      </w:r>
       <w:commentRangeStart w:id="2"/>
       <w:r>
-        <w:rPr>
-          <w:b/>
-        </w:rPr>
-        <w:t>Figure</w:t>
+        <w:t>WS</w:t>
       </w:r>
       <w:commentRangeEnd w:id="2"/>
       <w:r>
@@ -5435,32 +5379,6 @@
           <w:rStyle w:val="CommentReference"/>
         </w:rPr>
         <w:commentReference w:id="2"/>
-      </w:r>
-      <w:r>
-        <w:rPr>
-          <w:b/>
-        </w:rPr>
-        <w:t xml:space="preserve"> 1. Richness by layer and lake. </w:t>
-      </w:r>
-      <w:r>
-        <w:t>Lakes on the x axis are arranged by depth (see Table 1 for lake abbreviations</w:t>
-      </w:r>
-      <w:r>
-        <w:t xml:space="preserve"> and depth measurements</w:t>
-      </w:r>
-      <w:r>
-        <w:t xml:space="preserve">). Lakes CB, FB, and WS are polymictic, lakes NS, TB, and SS are dimictic, and lakes HK and MA are meromictic. Colored bars above each plot represent significant differences in richness between lakes, with each colored bar matching the color of a lakes boxplot. For example, in Panel A, the boxplot for CB has the colored bars matching FB, NS, TB, SS, HK, and MA above it. This indicates that it is significantly different from these lakes, but not significantly different from the missing colored bar, </w:t>
-      </w:r>
-      <w:commentRangeStart w:id="3"/>
-      <w:r>
-        <w:t>WS</w:t>
-      </w:r>
-      <w:commentRangeEnd w:id="3"/>
-      <w:r>
-        <w:rPr>
-          <w:rStyle w:val="CommentReference"/>
-        </w:rPr>
-        <w:commentReference w:id="3"/>
       </w:r>
       <w:r>
         <w:t xml:space="preserve">. </w:t>
@@ -5562,54 +5480,61 @@
           <w:rFonts w:cs="Times New Roman"/>
           <w:szCs w:val="24"/>
         </w:rPr>
-        <w:t xml:space="preserve"> distance was used to perform principal coordinates analysis on epilimnion (A) and hypolimnion (B) samples. In both layers, samples cluster significantly by lake and mixing regime as tested using ANOSIM. (See Table 1 for lake abbreviations; CB, FB, and WS are polymictic, NS, TB, and SS are dimictic, HK and MA are meromictic). </w:t>
+        <w:t xml:space="preserve"> distance was used to perform principal coordinates analysis on epilimnion (A) and hypolimnion (B) samples. In both layers, samples cluster significantly by lake and mixing regime as tested using </w:t>
       </w:r>
       <w:r>
         <w:rPr>
           <w:rFonts w:cs="Times New Roman"/>
           <w:szCs w:val="24"/>
         </w:rPr>
-        <w:t xml:space="preserve"> Ellipses indicating the clustering of each lake were calculate based on standard error using a 95% confidence interval.</w:t>
+        <w:t>PERMANOVA</w:t>
       </w:r>
       <w:r>
         <w:rPr>
           <w:rFonts w:cs="Times New Roman"/>
           <w:szCs w:val="24"/>
         </w:rPr>
-        <w:t xml:space="preserve"> Differences in bacterial community composition between lakes and mixing regimes are more pronounced in </w:t>
-      </w:r>
-      <w:proofErr w:type="spellStart"/>
+        <w:t xml:space="preserve">. (See Table 1 for lake abbreviations; CB, FB, and WS are polymictic, NS, TB, and SS are dimictic, HK and MA are meromictic). </w:t>
+      </w:r>
       <w:r>
         <w:rPr>
           <w:rFonts w:cs="Times New Roman"/>
           <w:szCs w:val="24"/>
         </w:rPr>
-        <w:t>hypolimnia</w:t>
-      </w:r>
-      <w:proofErr w:type="spellEnd"/>
+        <w:t xml:space="preserve"> Ellipses indicating the clustering of each lake were calculate based on standard error using a 95% confidence interval. Differences in bacterial community composition between lakes and mixing regimes are more pronounced in </w:t>
+      </w:r>
+      <w:proofErr w:type="spellStart"/>
       <w:r>
         <w:rPr>
           <w:rFonts w:cs="Times New Roman"/>
           <w:szCs w:val="24"/>
         </w:rPr>
-        <w:t xml:space="preserve"> than </w:t>
-      </w:r>
-      <w:commentRangeStart w:id="4"/>
-      <w:proofErr w:type="spellStart"/>
+        <w:t>hypolimnia</w:t>
+      </w:r>
+      <w:proofErr w:type="spellEnd"/>
       <w:r>
         <w:rPr>
           <w:rFonts w:cs="Times New Roman"/>
           <w:szCs w:val="24"/>
         </w:rPr>
+        <w:t xml:space="preserve"> than </w:t>
+      </w:r>
+      <w:commentRangeStart w:id="3"/>
+      <w:proofErr w:type="spellStart"/>
+      <w:r>
+        <w:rPr>
+          <w:rFonts w:cs="Times New Roman"/>
+          <w:szCs w:val="24"/>
+        </w:rPr>
         <w:t>epilimnia</w:t>
       </w:r>
-      <w:commentRangeEnd w:id="4"/>
+      <w:commentRangeEnd w:id="3"/>
       <w:proofErr w:type="spellEnd"/>
       <w:r>
         <w:rPr>
           <w:rStyle w:val="CommentReference"/>
         </w:rPr>
-        <w:commentReference w:id="4"/>
+        <w:commentReference w:id="3"/>
       </w:r>
       <w:r>
         <w:rPr>
@@ -5674,16 +5599,8 @@
       <w:r>
         <w:t xml:space="preserve"> statistic produced by </w:t>
       </w:r>
-      <w:commentRangeStart w:id="5"/>
-      <w:r>
-        <w:t>ANOSIM</w:t>
-      </w:r>
-      <w:commentRangeEnd w:id="5"/>
-      <w:r>
-        <w:rPr>
-          <w:rStyle w:val="CommentReference"/>
-        </w:rPr>
-        <w:commentReference w:id="5"/>
+      <w:r>
+        <w:t>PERMANOVA</w:t>
       </w:r>
       <w:r>
         <w:t xml:space="preserve">. </w:t>
@@ -5709,16 +5626,16 @@
       <w:r>
         <w:t xml:space="preserve">As previously mentioned, depth and mixing regime are co-dependent with several other environmental variables such as carbon and nitrogen concentrations. These differences in environmental conditions likely lead to unique bacterial community compositions by mixing regime, with taxa endemic to certain types of </w:t>
       </w:r>
-      <w:commentRangeStart w:id="6"/>
+      <w:commentRangeStart w:id="4"/>
       <w:r>
         <w:t>lakes</w:t>
       </w:r>
-      <w:commentRangeEnd w:id="6"/>
+      <w:commentRangeEnd w:id="4"/>
       <w:r>
         <w:rPr>
           <w:rStyle w:val="CommentReference"/>
         </w:rPr>
-        <w:commentReference w:id="6"/>
+        <w:commentReference w:id="4"/>
       </w:r>
       <w:r>
         <w:t xml:space="preserve">. </w:t>
@@ -5752,7 +5669,7 @@
         <w:t xml:space="preserve"> variability in the community composition (Figure 3a-c</w:t>
       </w:r>
       <w:r>
-        <w:t>, Figures S2-3</w:t>
+        <w:t>, Figure S2</w:t>
       </w:r>
       <w:r>
         <w:t xml:space="preserve">). </w:t>
@@ -5766,30 +5683,30 @@
       <w:r>
         <w:t xml:space="preserve"> normalized using z-</w:t>
       </w:r>
-      <w:commentRangeStart w:id="7"/>
+      <w:commentRangeStart w:id="5"/>
       <w:r>
         <w:t>scores</w:t>
       </w:r>
-      <w:commentRangeEnd w:id="7"/>
+      <w:commentRangeEnd w:id="5"/>
       <w:r>
         <w:rPr>
           <w:rStyle w:val="CommentReference"/>
         </w:rPr>
-        <w:commentReference w:id="7"/>
+        <w:commentReference w:id="5"/>
       </w:r>
       <w:r>
         <w:t xml:space="preserve">. </w:t>
       </w:r>
-      <w:commentRangeStart w:id="8"/>
+      <w:commentRangeStart w:id="6"/>
       <w:r>
         <w:t>The lack of evidence for repeating annual trends during stratification is not surprising given prior published literature; however, this result emphasizes the need for multiple years of sampling to determine the true community composition of a body of freshwater</w:t>
       </w:r>
-      <w:commentRangeEnd w:id="8"/>
+      <w:commentRangeEnd w:id="6"/>
       <w:r>
         <w:rPr>
           <w:rStyle w:val="CommentReference"/>
         </w:rPr>
-        <w:commentReference w:id="8"/>
+        <w:commentReference w:id="6"/>
       </w:r>
       <w:r>
         <w:t>.</w:t>
@@ -5805,26 +5722,10 @@
         </w:rPr>
         <w:lastRenderedPageBreak/>
         <w:drawing>
-          <wp:anchor distT="0" distB="0" distL="114300" distR="114300" simplePos="0" relativeHeight="251659264" behindDoc="1" locked="0" layoutInCell="1" allowOverlap="1" wp14:anchorId="2C38D936" wp14:editId="1BF1BF57">
-            <wp:simplePos x="0" y="0"/>
-            <wp:positionH relativeFrom="column">
-              <wp:posOffset>-19050</wp:posOffset>
-            </wp:positionH>
-            <wp:positionV relativeFrom="paragraph">
-              <wp:posOffset>0</wp:posOffset>
-            </wp:positionV>
-            <wp:extent cx="5943600" cy="3962400"/>
-            <wp:effectExtent l="0" t="0" r="0" b="0"/>
-            <wp:wrapTight wrapText="bothSides">
-              <wp:wrapPolygon edited="0">
-                <wp:start x="0" y="0"/>
-                <wp:lineTo x="0" y="21496"/>
-                <wp:lineTo x="21531" y="21496"/>
-                <wp:lineTo x="21531" y="0"/>
-                <wp:lineTo x="0" y="0"/>
-              </wp:wrapPolygon>
-            </wp:wrapTight>
-            <wp:docPr id="5" name="Picture 5"/>
+          <wp:inline distT="0" distB="0" distL="0" distR="0" wp14:anchorId="3477CC18" wp14:editId="30BB2D99">
+            <wp:extent cx="6477000" cy="4318000"/>
+            <wp:effectExtent l="0" t="0" r="0" b="6350"/>
+            <wp:docPr id="7" name="Picture 7"/>
             <wp:cNvGraphicFramePr>
               <a:graphicFrameLocks xmlns:a="http://schemas.openxmlformats.org/drawingml/2006/main" noChangeAspect="1"/>
             </wp:cNvGraphicFramePr>
@@ -5832,7 +5733,7 @@
               <a:graphicData uri="http://schemas.openxmlformats.org/drawingml/2006/picture">
                 <pic:pic xmlns:pic="http://schemas.openxmlformats.org/drawingml/2006/picture">
                   <pic:nvPicPr>
-                    <pic:cNvPr id="5" name="fig3.png"/>
+                    <pic:cNvPr id="7" name="fig3.png"/>
                     <pic:cNvPicPr/>
                   </pic:nvPicPr>
                   <pic:blipFill>
@@ -5850,7 +5751,7 @@
                   <pic:spPr>
                     <a:xfrm>
                       <a:off x="0" y="0"/>
-                      <a:ext cx="5943600" cy="3962400"/>
+                      <a:ext cx="6477000" cy="4318000"/>
                     </a:xfrm>
                     <a:prstGeom prst="rect">
                       <a:avLst/>
@@ -5859,7 +5760,7 @@
                 </pic:pic>
               </a:graphicData>
             </a:graphic>
-          </wp:anchor>
+          </wp:inline>
         </w:drawing>
       </w:r>
     </w:p>
@@ -5935,7 +5836,7 @@
           <w:noProof/>
           <w:szCs w:val="24"/>
         </w:rPr>
-        <w:t xml:space="preserve">. Black crosses indicated the centroid for each year. </w:t>
+        <w:t>. Black crosses indicated the centroid for each year. All hypolimnia showed significant clustering by year</w:t>
       </w:r>
       <w:r>
         <w:rPr>
@@ -5943,7 +5844,7 @@
           <w:noProof/>
           <w:szCs w:val="24"/>
         </w:rPr>
-        <w:t xml:space="preserve">ANOSIM </w:t>
+        <w:t xml:space="preserve"> by PERMANOVA</w:t>
       </w:r>
       <w:r>
         <w:rPr>
@@ -5951,32 +5852,23 @@
           <w:noProof/>
           <w:szCs w:val="24"/>
         </w:rPr>
-        <w:t xml:space="preserve"> was used to measure significance and to quantify the variation explained by year for each lake (</w:t>
-      </w:r>
-      <w:commentRangeStart w:id="9"/>
+        <w:t>. Six outliers in Mary Lake from 2007 are not shown, as their coordinate</w:t>
+      </w:r>
       <w:r>
         <w:rPr>
           <w:rFonts w:cs="Times New Roman"/>
           <w:noProof/>
           <w:szCs w:val="24"/>
         </w:rPr>
-        <w:t>r</w:t>
+        <w:t>s lie outside the range specified for consistency between plots</w:t>
       </w:r>
       <w:r>
         <w:rPr>
           <w:rFonts w:cs="Times New Roman"/>
           <w:noProof/>
           <w:szCs w:val="24"/>
-          <w:vertAlign w:val="superscript"/>
-        </w:rPr>
-        <w:t>2</w:t>
-      </w:r>
-      <w:commentRangeEnd w:id="9"/>
-      <w:r>
-        <w:rPr>
-          <w:rStyle w:val="CommentReference"/>
-        </w:rPr>
-        <w:commentReference w:id="9"/>
+        </w:rPr>
+        <w:t xml:space="preserve">; these points were included in the </w:t>
       </w:r>
       <w:r>
         <w:rPr>
@@ -5984,7 +5876,7 @@
           <w:noProof/>
           <w:szCs w:val="24"/>
         </w:rPr>
-        <w:t xml:space="preserve">). All hypolimnia showed significant clustering by year, but less of the variation in Mary Lake was explained by year, indicating that it has less interannual variation than the other hypolimnia. Six outliers in Mary Lake from 2007 are not shown, as their coordinates lie outside the range of PCoA1; these points were included in the </w:t>
+        <w:t>PERMANOVA</w:t>
       </w:r>
       <w:r>
         <w:rPr>
@@ -5992,7 +5884,7 @@
           <w:noProof/>
           <w:szCs w:val="24"/>
         </w:rPr>
-        <w:t>ANOSIM</w:t>
+        <w:t xml:space="preserve"> significance test</w:t>
       </w:r>
       <w:r>
         <w:rPr>
@@ -6000,7 +5892,7 @@
           <w:noProof/>
           <w:szCs w:val="24"/>
         </w:rPr>
-        <w:t xml:space="preserve"> significance test</w:t>
+        <w:t xml:space="preserve">. </w:t>
       </w:r>
       <w:r>
         <w:rPr>
@@ -6008,7 +5900,7 @@
           <w:noProof/>
           <w:szCs w:val="24"/>
         </w:rPr>
-        <w:t xml:space="preserve">. </w:t>
+        <w:t xml:space="preserve">Panel D shows dispersion of </w:t>
       </w:r>
       <w:r>
         <w:rPr>
@@ -6016,7 +5908,7 @@
           <w:noProof/>
           <w:szCs w:val="24"/>
         </w:rPr>
-        <w:t>Panel D shows dispersion of layers from PCoAs run on samples from each lake</w:t>
+        <w:t>each lake and layer in a PCoA including all samples</w:t>
       </w:r>
       <w:r>
         <w:rPr>
@@ -6024,7 +5916,7 @@
           <w:noProof/>
           <w:szCs w:val="24"/>
         </w:rPr>
-        <w:t xml:space="preserve"> individually</w:t>
+        <w:t xml:space="preserve"> (Lake abbreviations found in Table 1; E indicates epilimnion and H indicates hypolimnion).</w:t>
       </w:r>
       <w:r>
         <w:rPr>
@@ -6032,7 +5924,7 @@
           <w:noProof/>
           <w:szCs w:val="24"/>
         </w:rPr>
-        <w:t xml:space="preserve"> (Lake abbreviations found in Table 1; E indicates epilimnion and H indicates hypolimnion).</w:t>
+        <w:t xml:space="preserve"> Stars indicate</w:t>
       </w:r>
       <w:r>
         <w:rPr>
@@ -6040,7 +5932,7 @@
           <w:noProof/>
           <w:szCs w:val="24"/>
         </w:rPr>
-        <w:t xml:space="preserve"> Stars indicate</w:t>
+        <w:t xml:space="preserve"> significant difference</w:t>
       </w:r>
       <w:r>
         <w:rPr>
@@ -6048,7 +5940,7 @@
           <w:noProof/>
           <w:szCs w:val="24"/>
         </w:rPr>
-        <w:t xml:space="preserve"> significant difference</w:t>
+        <w:t>s</w:t>
       </w:r>
       <w:r>
         <w:rPr>
@@ -6056,7 +5948,7 @@
           <w:noProof/>
           <w:szCs w:val="24"/>
         </w:rPr>
-        <w:t>s</w:t>
+        <w:t xml:space="preserve"> between layers at p &lt; 0.05 by </w:t>
       </w:r>
       <w:r>
         <w:rPr>
@@ -6064,7 +5956,7 @@
           <w:noProof/>
           <w:szCs w:val="24"/>
         </w:rPr>
-        <w:t xml:space="preserve"> between layers at p &lt; 0.05 by Wilcoxon signed rank test.</w:t>
+        <w:t>PERMADISP with a Bonferroni correction for multiple pairwise comparisons</w:t>
       </w:r>
       <w:r>
         <w:rPr>
@@ -6072,7 +5964,7 @@
           <w:noProof/>
           <w:szCs w:val="24"/>
         </w:rPr>
-        <w:t xml:space="preserve"> Layers were signficantly different in TB, SS, and MA (dimictic, dimi</w:t>
+        <w:t>.</w:t>
       </w:r>
       <w:r>
         <w:rPr>
@@ -6080,7 +5972,7 @@
           <w:noProof/>
           <w:szCs w:val="24"/>
         </w:rPr>
-        <w:t>c</w:t>
+        <w:t xml:space="preserve"> Layers wer</w:t>
       </w:r>
       <w:r>
         <w:rPr>
@@ -6088,23 +5980,15 @@
           <w:noProof/>
           <w:szCs w:val="24"/>
         </w:rPr>
-        <w:t>tic, and meromictic, respectively). No significant differences in dispersion between layers in the polymictic lakes (CB, FB, and WS), or in NS (dimictic) and HK (</w:t>
-      </w:r>
-      <w:commentRangeStart w:id="10"/>
+        <w:t xml:space="preserve">e signficantly different in TB and SS, both dimictic lakes. </w:t>
+      </w:r>
       <w:r>
         <w:rPr>
           <w:rFonts w:cs="Times New Roman"/>
           <w:noProof/>
           <w:szCs w:val="24"/>
         </w:rPr>
-        <w:t>meromictic</w:t>
-      </w:r>
-      <w:commentRangeEnd w:id="10"/>
-      <w:r>
-        <w:rPr>
-          <w:rStyle w:val="CommentReference"/>
-        </w:rPr>
-        <w:commentReference w:id="10"/>
+        <w:t>No significant differences in dispersion between layers in the polymictic lakes (CB, FB, and WS), meromictic</w:t>
       </w:r>
       <w:r>
         <w:rPr>
@@ -6112,7 +5996,15 @@
           <w:noProof/>
           <w:szCs w:val="24"/>
         </w:rPr>
-        <w:t xml:space="preserve">). </w:t>
+        <w:t xml:space="preserve"> lakes (HK and MA) or NS, a dimictic lake with an additional artificial mixing event</w:t>
+      </w:r>
+      <w:r>
+        <w:rPr>
+          <w:rFonts w:cs="Times New Roman"/>
+          <w:noProof/>
+          <w:szCs w:val="24"/>
+        </w:rPr>
+        <w:t xml:space="preserve">. </w:t>
       </w:r>
     </w:p>
     <w:p>
@@ -6236,16 +6128,19 @@
       <w:r>
         <w:t xml:space="preserve"> (Figure </w:t>
       </w:r>
-      <w:commentRangeStart w:id="11"/>
-      <w:r>
-        <w:t>S4</w:t>
-      </w:r>
-      <w:commentRangeEnd w:id="11"/>
+      <w:commentRangeStart w:id="7"/>
+      <w:r>
+        <w:t>S</w:t>
+      </w:r>
+      <w:commentRangeEnd w:id="7"/>
+      <w:r>
+        <w:t>3</w:t>
+      </w:r>
       <w:r>
         <w:rPr>
           <w:rStyle w:val="CommentReference"/>
         </w:rPr>
-        <w:commentReference w:id="11"/>
+        <w:commentReference w:id="7"/>
       </w:r>
       <w:r>
         <w:t>)</w:t>
@@ -6273,16 +6168,16 @@
       <w:r>
         <w:t xml:space="preserve">samples, regardless of </w:t>
       </w:r>
-      <w:commentRangeStart w:id="12"/>
+      <w:commentRangeStart w:id="8"/>
       <w:r>
         <w:t>abundance</w:t>
       </w:r>
-      <w:commentRangeEnd w:id="12"/>
+      <w:commentRangeEnd w:id="8"/>
       <w:r>
         <w:rPr>
           <w:rStyle w:val="CommentReference"/>
         </w:rPr>
-        <w:commentReference w:id="12"/>
+        <w:commentReference w:id="8"/>
       </w:r>
       <w:r>
         <w:t>. Four OTUs met this criteria for all samples in the dataset: OTU0076 (bacI-A1), OTU0097 (</w:t>
@@ -6488,10 +6383,10 @@
         </w:rPr>
         <w:lastRenderedPageBreak/>
         <w:drawing>
-          <wp:inline distT="0" distB="0" distL="0" distR="0" wp14:anchorId="24463477" wp14:editId="34577420">
-            <wp:extent cx="5263178" cy="2790825"/>
-            <wp:effectExtent l="0" t="0" r="0" b="0"/>
-            <wp:docPr id="1" name="Picture 1"/>
+          <wp:inline distT="0" distB="0" distL="0" distR="0" wp14:anchorId="34B10762" wp14:editId="5111831B">
+            <wp:extent cx="5686425" cy="2952735"/>
+            <wp:effectExtent l="0" t="0" r="0" b="635"/>
+            <wp:docPr id="9" name="Picture 9"/>
             <wp:cNvGraphicFramePr>
               <a:graphicFrameLocks xmlns:a="http://schemas.openxmlformats.org/drawingml/2006/main" noChangeAspect="1"/>
             </wp:cNvGraphicFramePr>
@@ -6499,7 +6394,7 @@
               <a:graphicData uri="http://schemas.openxmlformats.org/drawingml/2006/picture">
                 <pic:pic xmlns:pic="http://schemas.openxmlformats.org/drawingml/2006/picture">
                   <pic:nvPicPr>
-                    <pic:cNvPr id="1" name="fig4.png"/>
+                    <pic:cNvPr id="9" name="fig4.png"/>
                     <pic:cNvPicPr/>
                   </pic:nvPicPr>
                   <pic:blipFill>
@@ -6517,7 +6412,7 @@
                   <pic:spPr>
                     <a:xfrm>
                       <a:off x="0" y="0"/>
-                      <a:ext cx="5270007" cy="2794446"/>
+                      <a:ext cx="5706754" cy="2963291"/>
                     </a:xfrm>
                     <a:prstGeom prst="rect">
                       <a:avLst/>
@@ -6540,19 +6435,19 @@
         </w:rPr>
         <w:t xml:space="preserve">Figure 4. Numbers of unique and shared OTUs by </w:t>
       </w:r>
-      <w:commentRangeStart w:id="13"/>
+      <w:commentRangeStart w:id="9"/>
       <w:r>
         <w:rPr>
           <w:b/>
         </w:rPr>
         <w:t>mixing</w:t>
       </w:r>
-      <w:commentRangeEnd w:id="13"/>
+      <w:commentRangeEnd w:id="9"/>
       <w:r>
         <w:rPr>
           <w:rStyle w:val="CommentReference"/>
         </w:rPr>
-        <w:commentReference w:id="13"/>
+        <w:commentReference w:id="9"/>
       </w:r>
       <w:r>
         <w:rPr>
@@ -6581,37 +6476,15 @@
       </w:r>
       <w:proofErr w:type="spellEnd"/>
       <w:r>
-        <w:t xml:space="preserve"> is a better indicator of </w:t>
+        <w:t xml:space="preserve"> is a better indicator of polymictic </w:t>
       </w:r>
       <w:proofErr w:type="spellStart"/>
       <w:r>
-        <w:t>polymictic</w:t>
+        <w:t>hypolimnia</w:t>
       </w:r>
       <w:proofErr w:type="spellEnd"/>
       <w:r>
-        <w:t xml:space="preserve"> </w:t>
-      </w:r>
-      <w:proofErr w:type="spellStart"/>
-      <w:r>
-        <w:t>hypolimnia</w:t>
-      </w:r>
-      <w:proofErr w:type="spellEnd"/>
-      <w:r>
-        <w:t xml:space="preserve"> than the phylum Actinobacteria). An abundance threshold of 500 </w:t>
-      </w:r>
-      <w:commentRangeStart w:id="14"/>
-      <w:r>
-        <w:t>reads</w:t>
-      </w:r>
-      <w:commentRangeEnd w:id="14"/>
-      <w:r>
-        <w:rPr>
-          <w:rStyle w:val="CommentReference"/>
-        </w:rPr>
-        <w:commentReference w:id="14"/>
-      </w:r>
-      <w:r>
-        <w:t xml:space="preserve"> was imposed on each taxonomic group. The full table of results from the indicator analysis are available in the supplemental material, while a few indicator taxa of interest are highlighted here. </w:t>
+        <w:t xml:space="preserve"> than the phylum Actinobacteria). An abundance threshold of 500 reads was imposed on each taxonomic group. The full table of results from the indicator analysis are available in the supplemental material, while a few indicator taxa of interest are highlighted here. </w:t>
       </w:r>
     </w:p>
     <w:p>
@@ -6645,15 +6518,15 @@
       </w:r>
       <w:proofErr w:type="spellEnd"/>
       <w:r>
-        <w:t xml:space="preserve">; acI-B3 is an indicator of </w:t>
+        <w:t xml:space="preserve">; acI-B3 is an indicator of polymictic </w:t>
       </w:r>
       <w:proofErr w:type="spellStart"/>
       <w:r>
-        <w:t>polymictic</w:t>
+        <w:t>epilimnia</w:t>
       </w:r>
       <w:proofErr w:type="spellEnd"/>
       <w:r>
-        <w:t xml:space="preserve"> </w:t>
+        <w:t xml:space="preserve"> and acI-B2 is an indicator in dimictic </w:t>
       </w:r>
       <w:proofErr w:type="spellStart"/>
       <w:r>
@@ -6661,79 +6534,55 @@
       </w:r>
       <w:proofErr w:type="spellEnd"/>
       <w:r>
-        <w:t xml:space="preserve"> and acI-B2 is an indicator in dimictic </w:t>
-      </w:r>
+        <w:t xml:space="preserve">, while acI-A6 is found preferentially in meromictic </w:t>
+      </w:r>
+      <w:commentRangeStart w:id="10"/>
       <w:proofErr w:type="spellStart"/>
       <w:r>
         <w:t>epilimnia</w:t>
       </w:r>
+      <w:commentRangeEnd w:id="10"/>
       <w:proofErr w:type="spellEnd"/>
       <w:r>
-        <w:t xml:space="preserve">, while acI-A6 is found preferentially in meromictic </w:t>
-      </w:r>
-      <w:commentRangeStart w:id="15"/>
+        <w:rPr>
+          <w:rStyle w:val="CommentReference"/>
+        </w:rPr>
+        <w:commentReference w:id="10"/>
+      </w:r>
+      <w:r>
+        <w:t xml:space="preserve">. Other indicators of polymictic </w:t>
+      </w:r>
       <w:proofErr w:type="spellStart"/>
       <w:r>
         <w:t>epilimnia</w:t>
       </w:r>
-      <w:commentRangeEnd w:id="15"/>
       <w:proofErr w:type="spellEnd"/>
       <w:r>
-        <w:rPr>
-          <w:rStyle w:val="CommentReference"/>
-        </w:rPr>
-        <w:commentReference w:id="15"/>
-      </w:r>
-      <w:r>
-        <w:t xml:space="preserve">. Other indicators of </w:t>
+        <w:t xml:space="preserve"> include other ubiquitous groups such as </w:t>
       </w:r>
       <w:proofErr w:type="spellStart"/>
       <w:r>
-        <w:t>polymictic</w:t>
+        <w:t>Limnohabitans</w:t>
       </w:r>
       <w:proofErr w:type="spellEnd"/>
       <w:r>
-        <w:t xml:space="preserve"> </w:t>
+        <w:t xml:space="preserve"> and </w:t>
       </w:r>
       <w:proofErr w:type="spellStart"/>
       <w:r>
-        <w:t>epilimnia</w:t>
+        <w:t>Polynucleobacter</w:t>
       </w:r>
       <w:proofErr w:type="spellEnd"/>
       <w:r>
-        <w:t xml:space="preserve"> include other ubiquitous groups such as </w:t>
+        <w:t xml:space="preserve">. </w:t>
       </w:r>
       <w:proofErr w:type="spellStart"/>
       <w:r>
-        <w:t>Limnohabitans</w:t>
+        <w:t>Methylophilales</w:t>
       </w:r>
       <w:proofErr w:type="spellEnd"/>
       <w:r>
-        <w:t xml:space="preserve"> and </w:t>
-      </w:r>
-      <w:proofErr w:type="spellStart"/>
-      <w:r>
-        <w:t>Polynucleobacter</w:t>
-      </w:r>
-      <w:proofErr w:type="spellEnd"/>
-      <w:r>
-        <w:t xml:space="preserve">. </w:t>
-      </w:r>
-      <w:proofErr w:type="spellStart"/>
-      <w:r>
-        <w:t>Methylophilales</w:t>
-      </w:r>
-      <w:proofErr w:type="spellEnd"/>
-      <w:r>
-        <w:t xml:space="preserve">, a putative </w:t>
-      </w:r>
-      <w:proofErr w:type="spellStart"/>
-      <w:r>
-        <w:t>methylotroph</w:t>
-      </w:r>
-      <w:proofErr w:type="spellEnd"/>
-      <w:r>
-        <w:t xml:space="preserve">, is an indicator of dimictic </w:t>
+        <w:t xml:space="preserve">, a putative methylotroph, is an indicator of dimictic </w:t>
       </w:r>
       <w:proofErr w:type="spellStart"/>
       <w:r>
@@ -6772,79 +6621,63 @@
       </w:pPr>
       <w:r>
         <w:tab/>
-        <w:t xml:space="preserve">The indicators for </w:t>
+        <w:t xml:space="preserve">The indicators for polymictic </w:t>
       </w:r>
       <w:proofErr w:type="spellStart"/>
       <w:r>
-        <w:t>polymictic</w:t>
+        <w:t>hypolimnia</w:t>
       </w:r>
       <w:proofErr w:type="spellEnd"/>
       <w:r>
-        <w:t xml:space="preserve"> </w:t>
+        <w:t xml:space="preserve"> include several of the same indicators for </w:t>
       </w:r>
       <w:proofErr w:type="spellStart"/>
       <w:r>
+        <w:t>epilimnia</w:t>
+      </w:r>
+      <w:proofErr w:type="spellEnd"/>
+      <w:r>
+        <w:t xml:space="preserve">, such as </w:t>
+      </w:r>
+      <w:proofErr w:type="spellStart"/>
+      <w:r>
+        <w:t>PnecC</w:t>
+      </w:r>
+      <w:proofErr w:type="spellEnd"/>
+      <w:r>
+        <w:t xml:space="preserve">, </w:t>
+      </w:r>
+      <w:proofErr w:type="spellStart"/>
+      <w:r>
+        <w:t>betI</w:t>
+      </w:r>
+      <w:proofErr w:type="spellEnd"/>
+      <w:r>
+        <w:t xml:space="preserve">-A, and </w:t>
+      </w:r>
+      <w:proofErr w:type="spellStart"/>
+      <w:r>
+        <w:t>verI</w:t>
+      </w:r>
+      <w:proofErr w:type="spellEnd"/>
+      <w:r>
+        <w:t xml:space="preserve">-A. Dimictic </w:t>
+      </w:r>
+      <w:proofErr w:type="spellStart"/>
+      <w:r>
         <w:t>hypolimnia</w:t>
       </w:r>
       <w:proofErr w:type="spellEnd"/>
       <w:r>
-        <w:t xml:space="preserve"> include several of the same indicators for </w:t>
+        <w:t xml:space="preserve"> preferentially contain putative sulfate reducers </w:t>
       </w:r>
       <w:proofErr w:type="spellStart"/>
       <w:r>
-        <w:t>epilimnia</w:t>
+        <w:t>Desulfobulbaceae</w:t>
       </w:r>
       <w:proofErr w:type="spellEnd"/>
       <w:r>
-        <w:t xml:space="preserve">, such as </w:t>
-      </w:r>
-      <w:proofErr w:type="spellStart"/>
-      <w:r>
-        <w:t>PnecC</w:t>
-      </w:r>
-      <w:proofErr w:type="spellEnd"/>
-      <w:r>
-        <w:t xml:space="preserve">, </w:t>
-      </w:r>
-      <w:proofErr w:type="spellStart"/>
-      <w:r>
-        <w:t>betI</w:t>
-      </w:r>
-      <w:proofErr w:type="spellEnd"/>
-      <w:r>
-        <w:t xml:space="preserve">-A, and </w:t>
-      </w:r>
-      <w:proofErr w:type="spellStart"/>
-      <w:r>
-        <w:t>verI</w:t>
-      </w:r>
-      <w:proofErr w:type="spellEnd"/>
-      <w:r>
-        <w:t xml:space="preserve">-A. Dimictic </w:t>
-      </w:r>
-      <w:proofErr w:type="spellStart"/>
-      <w:r>
-        <w:t>hypolimnia</w:t>
-      </w:r>
-      <w:proofErr w:type="spellEnd"/>
-      <w:r>
-        <w:t xml:space="preserve"> preferentially contain putative sulfate reducers </w:t>
-      </w:r>
-      <w:proofErr w:type="spellStart"/>
-      <w:r>
-        <w:t>Desulfobulbaceae</w:t>
-      </w:r>
-      <w:proofErr w:type="spellEnd"/>
-      <w:r>
-        <w:t xml:space="preserve">, as well as the </w:t>
-      </w:r>
-      <w:proofErr w:type="spellStart"/>
-      <w:r>
-        <w:t>epilimnion</w:t>
-      </w:r>
-      <w:proofErr w:type="spellEnd"/>
-      <w:r>
-        <w:t xml:space="preserve"> indicator </w:t>
+        <w:t xml:space="preserve">, as well as the epilimnion indicator </w:t>
       </w:r>
       <w:proofErr w:type="spellStart"/>
       <w:r>
@@ -7027,16 +6860,16 @@
       <w:r>
         <w:tab/>
       </w:r>
-      <w:commentRangeStart w:id="16"/>
+      <w:commentRangeStart w:id="11"/>
       <w:r>
         <w:t xml:space="preserve">If </w:t>
       </w:r>
-      <w:commentRangeEnd w:id="16"/>
+      <w:commentRangeEnd w:id="11"/>
       <w:r>
         <w:rPr>
           <w:rStyle w:val="CommentReference"/>
         </w:rPr>
-        <w:commentReference w:id="16"/>
+        <w:commentReference w:id="11"/>
       </w:r>
       <w:r>
         <w:t xml:space="preserve">a reduced number of taxa can survive or even thrive during mixing events, which taxa are they? </w:t>
@@ -7143,6 +6976,75 @@
       <w:r>
         <w:rPr>
           <w:rFonts w:cs="Times New Roman"/>
+          <w:noProof/>
+        </w:rPr>
+        <w:drawing>
+          <wp:anchor distT="0" distB="0" distL="114300" distR="114300" simplePos="0" relativeHeight="251661312" behindDoc="1" locked="0" layoutInCell="1" allowOverlap="1" wp14:anchorId="59217828" wp14:editId="7DD3CEFC">
+            <wp:simplePos x="0" y="0"/>
+            <wp:positionH relativeFrom="column">
+              <wp:posOffset>-542925</wp:posOffset>
+            </wp:positionH>
+            <wp:positionV relativeFrom="paragraph">
+              <wp:posOffset>354330</wp:posOffset>
+            </wp:positionV>
+            <wp:extent cx="7210425" cy="3604895"/>
+            <wp:effectExtent l="0" t="0" r="9525" b="0"/>
+            <wp:wrapTight wrapText="bothSides">
+              <wp:wrapPolygon edited="0">
+                <wp:start x="0" y="0"/>
+                <wp:lineTo x="0" y="21459"/>
+                <wp:lineTo x="21571" y="21459"/>
+                <wp:lineTo x="21571" y="0"/>
+                <wp:lineTo x="0" y="0"/>
+              </wp:wrapPolygon>
+            </wp:wrapTight>
+            <wp:docPr id="10" name="Picture 10"/>
+            <wp:cNvGraphicFramePr>
+              <a:graphicFrameLocks xmlns:a="http://schemas.openxmlformats.org/drawingml/2006/main" noChangeAspect="1"/>
+            </wp:cNvGraphicFramePr>
+            <a:graphic xmlns:a="http://schemas.openxmlformats.org/drawingml/2006/main">
+              <a:graphicData uri="http://schemas.openxmlformats.org/drawingml/2006/picture">
+                <pic:pic xmlns:pic="http://schemas.openxmlformats.org/drawingml/2006/picture">
+                  <pic:nvPicPr>
+                    <pic:cNvPr id="10" name="figS1.png"/>
+                    <pic:cNvPicPr/>
+                  </pic:nvPicPr>
+                  <pic:blipFill>
+                    <a:blip r:embed="rId12">
+                      <a:extLst>
+                        <a:ext uri="{28A0092B-C50C-407E-A947-70E740481C1C}">
+                          <a14:useLocalDpi xmlns:a14="http://schemas.microsoft.com/office/drawing/2010/main" val="0"/>
+                        </a:ext>
+                      </a:extLst>
+                    </a:blip>
+                    <a:stretch>
+                      <a:fillRect/>
+                    </a:stretch>
+                  </pic:blipFill>
+                  <pic:spPr>
+                    <a:xfrm>
+                      <a:off x="0" y="0"/>
+                      <a:ext cx="7210425" cy="3604895"/>
+                    </a:xfrm>
+                    <a:prstGeom prst="rect">
+                      <a:avLst/>
+                    </a:prstGeom>
+                  </pic:spPr>
+                </pic:pic>
+              </a:graphicData>
+            </a:graphic>
+            <wp14:sizeRelH relativeFrom="margin">
+              <wp14:pctWidth>0</wp14:pctWidth>
+            </wp14:sizeRelH>
+            <wp14:sizeRelV relativeFrom="margin">
+              <wp14:pctHeight>0</wp14:pctHeight>
+            </wp14:sizeRelV>
+          </wp:anchor>
+        </w:drawing>
+      </w:r>
+      <w:r>
+        <w:rPr>
+          <w:rFonts w:cs="Times New Roman"/>
         </w:rPr>
         <w:t>Figure S1. Phylum rank abundance in entire dataset</w:t>
       </w:r>
@@ -7154,40 +7056,6 @@
           <w:rFonts w:cs="Times New Roman"/>
         </w:rPr>
       </w:pPr>
-      <w:r>
-        <w:rPr>
-          <w:rFonts w:cs="Times New Roman"/>
-        </w:rPr>
-        <w:t xml:space="preserve">Figure S2. </w:t>
-      </w:r>
-      <w:proofErr w:type="spellStart"/>
-      <w:r>
-        <w:rPr>
-          <w:rFonts w:cs="Times New Roman"/>
-        </w:rPr>
-        <w:t>PCoA</w:t>
-      </w:r>
-      <w:proofErr w:type="spellEnd"/>
-      <w:r>
-        <w:rPr>
-          <w:rFonts w:cs="Times New Roman"/>
-        </w:rPr>
-        <w:t xml:space="preserve"> of extra </w:t>
-      </w:r>
-      <w:proofErr w:type="spellStart"/>
-      <w:r>
-        <w:rPr>
-          <w:rFonts w:cs="Times New Roman"/>
-        </w:rPr>
-        <w:t>epilimnia</w:t>
-      </w:r>
-      <w:proofErr w:type="spellEnd"/>
-      <w:r>
-        <w:rPr>
-          <w:rFonts w:cs="Times New Roman"/>
-        </w:rPr>
-        <w:t xml:space="preserve"> by lake by year (extension of Fig 3)</w:t>
-      </w:r>
     </w:p>
     <w:p>
       <w:pPr>
@@ -7196,40 +7064,6 @@
           <w:rFonts w:cs="Times New Roman"/>
         </w:rPr>
       </w:pPr>
-      <w:r>
-        <w:rPr>
-          <w:rFonts w:cs="Times New Roman"/>
-        </w:rPr>
-        <w:t xml:space="preserve">Figure S3. </w:t>
-      </w:r>
-      <w:proofErr w:type="spellStart"/>
-      <w:r>
-        <w:rPr>
-          <w:rFonts w:cs="Times New Roman"/>
-        </w:rPr>
-        <w:t>PCoA</w:t>
-      </w:r>
-      <w:proofErr w:type="spellEnd"/>
-      <w:r>
-        <w:rPr>
-          <w:rFonts w:cs="Times New Roman"/>
-        </w:rPr>
-        <w:t xml:space="preserve"> of extra </w:t>
-      </w:r>
-      <w:proofErr w:type="spellStart"/>
-      <w:r>
-        <w:rPr>
-          <w:rFonts w:cs="Times New Roman"/>
-        </w:rPr>
-        <w:t>hypolimnia</w:t>
-      </w:r>
-      <w:proofErr w:type="spellEnd"/>
-      <w:r>
-        <w:rPr>
-          <w:rFonts w:cs="Times New Roman"/>
-        </w:rPr>
-        <w:t xml:space="preserve"> by lake by year (extension of Fig 3)</w:t>
-      </w:r>
     </w:p>
     <w:p>
       <w:pPr>
@@ -7238,12 +7072,6 @@
           <w:rFonts w:cs="Times New Roman"/>
         </w:rPr>
       </w:pPr>
-      <w:r>
-        <w:rPr>
-          <w:rFonts w:cs="Times New Roman"/>
-        </w:rPr>
-        <w:t>Figure S4. Rarefaction curves</w:t>
-      </w:r>
     </w:p>
     <w:p>
       <w:pPr>
@@ -7256,10 +7084,319 @@
         <w:rPr>
           <w:rFonts w:cs="Times New Roman"/>
         </w:rPr>
+        <w:lastRenderedPageBreak/>
+        <w:t xml:space="preserve">Figure S2. </w:t>
+      </w:r>
+      <w:proofErr w:type="spellStart"/>
+      <w:r>
+        <w:rPr>
+          <w:rFonts w:cs="Times New Roman"/>
+        </w:rPr>
+        <w:t>PCoA</w:t>
+      </w:r>
+      <w:proofErr w:type="spellEnd"/>
+      <w:r>
+        <w:rPr>
+          <w:rFonts w:cs="Times New Roman"/>
+        </w:rPr>
+        <w:t xml:space="preserve"> of extra </w:t>
+      </w:r>
+      <w:proofErr w:type="spellStart"/>
+      <w:r>
+        <w:rPr>
+          <w:rFonts w:cs="Times New Roman"/>
+        </w:rPr>
+        <w:t>epilimnia</w:t>
+      </w:r>
+      <w:proofErr w:type="spellEnd"/>
+      <w:r>
+        <w:rPr>
+          <w:rFonts w:cs="Times New Roman"/>
+        </w:rPr>
+        <w:t xml:space="preserve"> and </w:t>
+      </w:r>
+      <w:proofErr w:type="spellStart"/>
+      <w:r>
+        <w:rPr>
+          <w:rFonts w:cs="Times New Roman"/>
+        </w:rPr>
+        <w:t>hypolimnia</w:t>
+      </w:r>
+      <w:proofErr w:type="spellEnd"/>
+      <w:r>
+        <w:rPr>
+          <w:rFonts w:cs="Times New Roman"/>
+        </w:rPr>
+        <w:t xml:space="preserve"> by lake by year (extension of Fig 3)</w:t>
+      </w:r>
+    </w:p>
+    <w:p>
+      <w:pPr>
+        <w:spacing w:after="0" w:line="480" w:lineRule="auto"/>
+        <w:rPr>
+          <w:rFonts w:cs="Times New Roman"/>
+        </w:rPr>
+      </w:pPr>
+      <w:r>
+        <w:rPr>
+          <w:rFonts w:cs="Times New Roman"/>
+          <w:noProof/>
+        </w:rPr>
+        <w:drawing>
+          <wp:inline distT="0" distB="0" distL="0" distR="0" wp14:anchorId="739BCB31" wp14:editId="5844EDB5">
+            <wp:extent cx="6657975" cy="6657975"/>
+            <wp:effectExtent l="0" t="0" r="9525" b="9525"/>
+            <wp:docPr id="11" name="Picture 11"/>
+            <wp:cNvGraphicFramePr>
+              <a:graphicFrameLocks xmlns:a="http://schemas.openxmlformats.org/drawingml/2006/main" noChangeAspect="1"/>
+            </wp:cNvGraphicFramePr>
+            <a:graphic xmlns:a="http://schemas.openxmlformats.org/drawingml/2006/main">
+              <a:graphicData uri="http://schemas.openxmlformats.org/drawingml/2006/picture">
+                <pic:pic xmlns:pic="http://schemas.openxmlformats.org/drawingml/2006/picture">
+                  <pic:nvPicPr>
+                    <pic:cNvPr id="11" name="figS2.png"/>
+                    <pic:cNvPicPr/>
+                  </pic:nvPicPr>
+                  <pic:blipFill>
+                    <a:blip r:embed="rId13">
+                      <a:extLst>
+                        <a:ext uri="{28A0092B-C50C-407E-A947-70E740481C1C}">
+                          <a14:useLocalDpi xmlns:a14="http://schemas.microsoft.com/office/drawing/2010/main" val="0"/>
+                        </a:ext>
+                      </a:extLst>
+                    </a:blip>
+                    <a:stretch>
+                      <a:fillRect/>
+                    </a:stretch>
+                  </pic:blipFill>
+                  <pic:spPr>
+                    <a:xfrm>
+                      <a:off x="0" y="0"/>
+                      <a:ext cx="6657975" cy="6657975"/>
+                    </a:xfrm>
+                    <a:prstGeom prst="rect">
+                      <a:avLst/>
+                    </a:prstGeom>
+                  </pic:spPr>
+                </pic:pic>
+              </a:graphicData>
+            </a:graphic>
+          </wp:inline>
+        </w:drawing>
+      </w:r>
+    </w:p>
+    <w:p>
+      <w:pPr>
+        <w:spacing w:after="0" w:line="480" w:lineRule="auto"/>
+        <w:rPr>
+          <w:rFonts w:cs="Times New Roman"/>
+        </w:rPr>
+      </w:pPr>
+    </w:p>
+    <w:p>
+      <w:pPr>
+        <w:spacing w:after="0" w:line="480" w:lineRule="auto"/>
+        <w:rPr>
+          <w:rFonts w:cs="Times New Roman"/>
+        </w:rPr>
+      </w:pPr>
+    </w:p>
+    <w:p>
+      <w:pPr>
+        <w:spacing w:after="0" w:line="480" w:lineRule="auto"/>
+        <w:rPr>
+          <w:rFonts w:cs="Times New Roman"/>
+        </w:rPr>
+      </w:pPr>
+    </w:p>
+    <w:p>
+      <w:pPr>
+        <w:spacing w:after="0" w:line="480" w:lineRule="auto"/>
+        <w:rPr>
+          <w:rFonts w:cs="Times New Roman"/>
+        </w:rPr>
+      </w:pPr>
+      <w:r>
+        <w:rPr>
+          <w:rFonts w:cs="Times New Roman"/>
+          <w:noProof/>
+        </w:rPr>
+        <w:lastRenderedPageBreak/>
+        <w:drawing>
+          <wp:anchor distT="0" distB="0" distL="114300" distR="114300" simplePos="0" relativeHeight="251662336" behindDoc="1" locked="0" layoutInCell="1" allowOverlap="1" wp14:anchorId="6893069B" wp14:editId="60861FFF">
+            <wp:simplePos x="0" y="0"/>
+            <wp:positionH relativeFrom="column">
+              <wp:posOffset>-781050</wp:posOffset>
+            </wp:positionH>
+            <wp:positionV relativeFrom="paragraph">
+              <wp:posOffset>352425</wp:posOffset>
+            </wp:positionV>
+            <wp:extent cx="7600950" cy="2533650"/>
+            <wp:effectExtent l="0" t="0" r="0" b="0"/>
+            <wp:wrapTight wrapText="bothSides">
+              <wp:wrapPolygon edited="0">
+                <wp:start x="0" y="0"/>
+                <wp:lineTo x="0" y="21438"/>
+                <wp:lineTo x="21546" y="21438"/>
+                <wp:lineTo x="21546" y="0"/>
+                <wp:lineTo x="0" y="0"/>
+              </wp:wrapPolygon>
+            </wp:wrapTight>
+            <wp:docPr id="12" name="Picture 12"/>
+            <wp:cNvGraphicFramePr>
+              <a:graphicFrameLocks xmlns:a="http://schemas.openxmlformats.org/drawingml/2006/main" noChangeAspect="1"/>
+            </wp:cNvGraphicFramePr>
+            <a:graphic xmlns:a="http://schemas.openxmlformats.org/drawingml/2006/main">
+              <a:graphicData uri="http://schemas.openxmlformats.org/drawingml/2006/picture">
+                <pic:pic xmlns:pic="http://schemas.openxmlformats.org/drawingml/2006/picture">
+                  <pic:nvPicPr>
+                    <pic:cNvPr id="12" name="figS3.png"/>
+                    <pic:cNvPicPr/>
+                  </pic:nvPicPr>
+                  <pic:blipFill>
+                    <a:blip r:embed="rId14">
+                      <a:extLst>
+                        <a:ext uri="{28A0092B-C50C-407E-A947-70E740481C1C}">
+                          <a14:useLocalDpi xmlns:a14="http://schemas.microsoft.com/office/drawing/2010/main" val="0"/>
+                        </a:ext>
+                      </a:extLst>
+                    </a:blip>
+                    <a:stretch>
+                      <a:fillRect/>
+                    </a:stretch>
+                  </pic:blipFill>
+                  <pic:spPr>
+                    <a:xfrm>
+                      <a:off x="0" y="0"/>
+                      <a:ext cx="7600950" cy="2533650"/>
+                    </a:xfrm>
+                    <a:prstGeom prst="rect">
+                      <a:avLst/>
+                    </a:prstGeom>
+                  </pic:spPr>
+                </pic:pic>
+              </a:graphicData>
+            </a:graphic>
+            <wp14:sizeRelH relativeFrom="margin">
+              <wp14:pctWidth>0</wp14:pctWidth>
+            </wp14:sizeRelH>
+            <wp14:sizeRelV relativeFrom="margin">
+              <wp14:pctHeight>0</wp14:pctHeight>
+            </wp14:sizeRelV>
+          </wp:anchor>
+        </w:drawing>
+      </w:r>
+      <w:r>
+        <w:rPr>
+          <w:rFonts w:cs="Times New Roman"/>
+        </w:rPr>
+        <w:t>Figure S3</w:t>
+      </w:r>
+      <w:r>
+        <w:rPr>
+          <w:rFonts w:cs="Times New Roman"/>
+        </w:rPr>
+        <w:t>. Rarefaction curves</w:t>
+      </w:r>
+    </w:p>
+    <w:p>
+      <w:pPr>
+        <w:spacing w:after="0" w:line="480" w:lineRule="auto"/>
+        <w:rPr>
+          <w:rFonts w:cs="Times New Roman"/>
+        </w:rPr>
+      </w:pPr>
+      <w:r>
+        <w:rPr>
+          <w:rFonts w:cs="Times New Roman"/>
+        </w:rPr>
+        <w:t>Bonus: non-random rarefaction</w:t>
+      </w:r>
+      <w:r>
+        <w:rPr>
+          <w:rFonts w:cs="Times New Roman"/>
+        </w:rPr>
+        <w:t>. The jump is the Mary Lake samples</w:t>
+      </w:r>
+      <w:bookmarkStart w:id="12" w:name="_GoBack"/>
+      <w:bookmarkEnd w:id="12"/>
+    </w:p>
+    <w:p>
+      <w:pPr>
+        <w:spacing w:after="0" w:line="480" w:lineRule="auto"/>
+        <w:rPr>
+          <w:rFonts w:cs="Times New Roman"/>
+        </w:rPr>
+      </w:pPr>
+      <w:r>
+        <w:rPr>
+          <w:rFonts w:cs="Times New Roman"/>
+          <w:noProof/>
+        </w:rPr>
+        <w:drawing>
+          <wp:inline distT="0" distB="0" distL="0" distR="0" wp14:anchorId="18A8AB30" wp14:editId="2EF1BE9D">
+            <wp:extent cx="3834067" cy="3480528"/>
+            <wp:effectExtent l="0" t="0" r="0" b="5715"/>
+            <wp:docPr id="13" name="Picture 13"/>
+            <wp:cNvGraphicFramePr>
+              <a:graphicFrameLocks xmlns:a="http://schemas.openxmlformats.org/drawingml/2006/main" noChangeAspect="1"/>
+            </wp:cNvGraphicFramePr>
+            <a:graphic xmlns:a="http://schemas.openxmlformats.org/drawingml/2006/main">
+              <a:graphicData uri="http://schemas.openxmlformats.org/drawingml/2006/picture">
+                <pic:pic xmlns:pic="http://schemas.openxmlformats.org/drawingml/2006/picture">
+                  <pic:nvPicPr>
+                    <pic:cNvPr id="13" name="bonus.png"/>
+                    <pic:cNvPicPr/>
+                  </pic:nvPicPr>
+                  <pic:blipFill>
+                    <a:blip r:embed="rId15">
+                      <a:extLst>
+                        <a:ext uri="{28A0092B-C50C-407E-A947-70E740481C1C}">
+                          <a14:useLocalDpi xmlns:a14="http://schemas.microsoft.com/office/drawing/2010/main" val="0"/>
+                        </a:ext>
+                      </a:extLst>
+                    </a:blip>
+                    <a:stretch>
+                      <a:fillRect/>
+                    </a:stretch>
+                  </pic:blipFill>
+                  <pic:spPr>
+                    <a:xfrm>
+                      <a:off x="0" y="0"/>
+                      <a:ext cx="3834067" cy="3480528"/>
+                    </a:xfrm>
+                    <a:prstGeom prst="rect">
+                      <a:avLst/>
+                    </a:prstGeom>
+                  </pic:spPr>
+                </pic:pic>
+              </a:graphicData>
+            </a:graphic>
+          </wp:inline>
+        </w:drawing>
+      </w:r>
+    </w:p>
+    <w:p>
+      <w:pPr>
+        <w:spacing w:after="0" w:line="480" w:lineRule="auto"/>
+        <w:rPr>
+          <w:rFonts w:cs="Times New Roman"/>
+        </w:rPr>
+      </w:pPr>
+    </w:p>
+    <w:p>
+      <w:pPr>
+        <w:spacing w:after="0" w:line="480" w:lineRule="auto"/>
+        <w:rPr>
+          <w:rFonts w:cs="Times New Roman"/>
+        </w:rPr>
+      </w:pPr>
+      <w:r>
+        <w:rPr>
+          <w:rFonts w:cs="Times New Roman"/>
+        </w:rPr>
         <w:t>Supplemental document – indicator analysis results</w:t>
       </w:r>
-      <w:bookmarkStart w:id="17" w:name="_GoBack"/>
-      <w:bookmarkEnd w:id="17"/>
     </w:p>
     <w:p>
       <w:pPr>
@@ -7281,7 +7418,7 @@
 </file>
 
 <file path=word/comments.xml><?xml version="1.0" encoding="utf-8"?>
-<w:comments xmlns:wpc="http://schemas.microsoft.com/office/word/2010/wordprocessingCanvas" xmlns:mc="http://schemas.openxmlformats.org/markup-compatibility/2006" xmlns:o="urn:schemas-microsoft-com:office:office" xmlns:r="http://schemas.openxmlformats.org/officeDocument/2006/relationships" xmlns:m="http://schemas.openxmlformats.org/officeDocument/2006/math" xmlns:v="urn:schemas-microsoft-com:vml" xmlns:wp14="http://schemas.microsoft.com/office/word/2010/wordprocessingDrawing" xmlns:wp="http://schemas.openxmlformats.org/drawingml/2006/wordprocessingDrawing" xmlns:w10="urn:schemas-microsoft-com:office:word" xmlns:w="http://schemas.openxmlformats.org/wordprocessingml/2006/main" xmlns:w14="http://schemas.microsoft.com/office/word/2010/wordml" xmlns:w15="http://schemas.microsoft.com/office/word/2012/wordml" xmlns:wpg="http://schemas.microsoft.com/office/word/2010/wordprocessingGroup" xmlns:wpi="http://schemas.microsoft.com/office/word/2010/wordprocessingInk" xmlns:wne="http://schemas.microsoft.com/office/word/2006/wordml" xmlns:wps="http://schemas.microsoft.com/office/word/2010/wordprocessingShape" mc:Ignorable="w14 w15 wp14">
+<w:comments xmlns:wpc="http://schemas.microsoft.com/office/word/2010/wordprocessingCanvas" xmlns:cx="http://schemas.microsoft.com/office/drawing/2014/chartex" xmlns:cx1="http://schemas.microsoft.com/office/drawing/2015/9/8/chartex" xmlns:cx2="http://schemas.microsoft.com/office/drawing/2015/10/21/chartex" xmlns:cx3="http://schemas.microsoft.com/office/drawing/2016/5/9/chartex" xmlns:cx4="http://schemas.microsoft.com/office/drawing/2016/5/10/chartex" xmlns:cx5="http://schemas.microsoft.com/office/drawing/2016/5/11/chartex" xmlns:mc="http://schemas.openxmlformats.org/markup-compatibility/2006" xmlns:o="urn:schemas-microsoft-com:office:office" xmlns:r="http://schemas.openxmlformats.org/officeDocument/2006/relationships" xmlns:m="http://schemas.openxmlformats.org/officeDocument/2006/math" xmlns:v="urn:schemas-microsoft-com:vml" xmlns:wp14="http://schemas.microsoft.com/office/word/2010/wordprocessingDrawing" xmlns:wp="http://schemas.openxmlformats.org/drawingml/2006/wordprocessingDrawing" xmlns:w10="urn:schemas-microsoft-com:office:word" xmlns:w="http://schemas.openxmlformats.org/wordprocessingml/2006/main" xmlns:w14="http://schemas.microsoft.com/office/word/2010/wordml" xmlns:w15="http://schemas.microsoft.com/office/word/2012/wordml" xmlns:w16se="http://schemas.microsoft.com/office/word/2015/wordml/symex" xmlns:wpg="http://schemas.microsoft.com/office/word/2010/wordprocessingGroup" xmlns:wpi="http://schemas.microsoft.com/office/word/2010/wordprocessingInk" xmlns:wne="http://schemas.microsoft.com/office/word/2006/wordml" xmlns:wps="http://schemas.microsoft.com/office/word/2010/wordprocessingShape" mc:Ignorable="w14 w15 w16se wp14">
   <w:comment w:id="0" w:author="Alexandra Linz" w:date="2017-01-16T14:56:00Z" w:initials="AL">
     <w:p>
       <w:pPr>
@@ -7320,9 +7457,20 @@
       <w:r>
         <w:t>Apparently we did not measure the pH of Hell’s Kitchen.</w:t>
       </w:r>
+      <w:r>
+        <w:t xml:space="preserve"> Can’t find it in Ashley’s 2007 </w:t>
+      </w:r>
+      <w:proofErr w:type="spellStart"/>
+      <w:r>
+        <w:t>metdata</w:t>
+      </w:r>
+      <w:proofErr w:type="spellEnd"/>
+      <w:r>
+        <w:t xml:space="preserve"> files, and that’s the only year we sampled Hell’s Kitchen</w:t>
+      </w:r>
     </w:p>
   </w:comment>
-  <w:comment w:id="2" w:author="Alexandra Linz" w:date="2017-01-16T15:04:00Z" w:initials="AL">
+  <w:comment w:id="2" w:author="Alexandra Linz" w:date="2017-01-16T15:05:00Z" w:initials="AL">
     <w:p>
       <w:pPr>
         <w:pStyle w:val="CommentText"/>
@@ -7334,11 +7482,11 @@
         <w:annotationRef/>
       </w:r>
       <w:r>
-        <w:t>Legend probably not necessary here</w:t>
+        <w:t>How is this example of how to interpret the significance bars?</w:t>
       </w:r>
     </w:p>
   </w:comment>
-  <w:comment w:id="3" w:author="Alexandra Linz" w:date="2017-01-16T15:05:00Z" w:initials="AL">
+  <w:comment w:id="3" w:author="Alexandra Linz" w:date="2017-01-16T15:09:00Z" w:initials="AL">
     <w:p>
       <w:pPr>
         <w:pStyle w:val="CommentText"/>
@@ -7350,7 +7498,7 @@
         <w:annotationRef/>
       </w:r>
       <w:r>
-        <w:t>How is this example of how to interpret the significance bars?</w:t>
+        <w:t>Can you tell all the colors apart?</w:t>
       </w:r>
     </w:p>
     <w:p>
@@ -7362,24 +7510,22 @@
       <w:pPr>
         <w:pStyle w:val="CommentText"/>
       </w:pPr>
-      <w:r>
-        <w:t>Also, how is the new color scheme?</w:t>
-      </w:r>
-    </w:p>
-  </w:comment>
-  <w:comment w:id="4" w:author="Alexandra Linz" w:date="2017-01-16T15:09:00Z" w:initials="AL">
-    <w:p>
-      <w:pPr>
-        <w:pStyle w:val="CommentText"/>
-      </w:pPr>
-      <w:r>
-        <w:rPr>
-          <w:rStyle w:val="CommentReference"/>
-        </w:rPr>
-        <w:annotationRef/>
-      </w:r>
-      <w:r>
-        <w:t>Can you tell all the colors apart?</w:t>
+      <w:proofErr w:type="spellStart"/>
+      <w:r>
+        <w:t>Sidenote</w:t>
+      </w:r>
+      <w:proofErr w:type="spellEnd"/>
+      <w:r>
+        <w:t xml:space="preserve">: we also discussed using the r statistic from </w:t>
+      </w:r>
+      <w:r>
+        <w:t>ANOSIM</w:t>
+      </w:r>
+      <w:r>
+        <w:t xml:space="preserve"> to measure the separation of epi and hypo between different lakes. I did some more reading on this test and found that we should be using PERMANOVA instead because it is better for handling more than 2 groups that are co-dependent with other variables and is more robust to random effects. PERMANOVA produces an F statistic </w:t>
+      </w:r>
+      <w:r>
+        <w:t xml:space="preserve">similar to a regular ANOVA, but you can’t compare F between datasets if there are different numbers of samples in the datasets. </w:t>
       </w:r>
     </w:p>
     <w:p>
@@ -7392,11 +7538,11 @@
         <w:pStyle w:val="CommentText"/>
       </w:pPr>
       <w:r>
-        <w:t>Should I add the r^2 values from the ANOSIM test?</w:t>
+        <w:t>That being said, the F statistic totally increases with depth.</w:t>
       </w:r>
     </w:p>
   </w:comment>
-  <w:comment w:id="5" w:author="Alexandra Linz" w:date="2017-01-16T15:10:00Z" w:initials="AL">
+  <w:comment w:id="4" w:author="Alexandra Linz" w:date="2017-01-16T15:11:00Z" w:initials="AL">
     <w:p>
       <w:pPr>
         <w:pStyle w:val="CommentText"/>
@@ -7408,11 +7554,35 @@
         <w:annotationRef/>
       </w:r>
       <w:r>
-        <w:t>Check ANOSIM vs PERMANOVA</w:t>
+        <w:t xml:space="preserve">Add a supplemental figure of the </w:t>
+      </w:r>
+      <w:proofErr w:type="spellStart"/>
+      <w:r>
+        <w:t>PCoA</w:t>
+      </w:r>
+      <w:proofErr w:type="spellEnd"/>
+      <w:r>
+        <w:t xml:space="preserve"> of all samples? </w:t>
+      </w:r>
+      <w:proofErr w:type="spellStart"/>
+      <w:r>
+        <w:t>Epilimnia</w:t>
+      </w:r>
+      <w:proofErr w:type="spellEnd"/>
+      <w:r>
+        <w:t xml:space="preserve"> all cluster together, with the </w:t>
+      </w:r>
+      <w:proofErr w:type="spellStart"/>
+      <w:r>
+        <w:t>hypolimnia</w:t>
+      </w:r>
+      <w:proofErr w:type="spellEnd"/>
+      <w:r>
+        <w:t xml:space="preserve"> grouped by lake and loosely by mixing regime off in different directions.</w:t>
       </w:r>
     </w:p>
   </w:comment>
-  <w:comment w:id="6" w:author="Alexandra Linz" w:date="2017-01-16T15:11:00Z" w:initials="AL">
+  <w:comment w:id="5" w:author="Alexandra Linz" w:date="2017-01-16T15:21:00Z" w:initials="AL">
     <w:p>
       <w:pPr>
         <w:pStyle w:val="CommentText"/>
@@ -7424,35 +7594,11 @@
         <w:annotationRef/>
       </w:r>
       <w:r>
-        <w:t xml:space="preserve">Add a supplemental figure of the </w:t>
-      </w:r>
-      <w:proofErr w:type="spellStart"/>
-      <w:r>
-        <w:t>PCoA</w:t>
-      </w:r>
-      <w:proofErr w:type="spellEnd"/>
-      <w:r>
-        <w:t xml:space="preserve"> of all samples? </w:t>
-      </w:r>
-      <w:proofErr w:type="spellStart"/>
-      <w:r>
-        <w:t>Epilimnia</w:t>
-      </w:r>
-      <w:proofErr w:type="spellEnd"/>
-      <w:r>
-        <w:t xml:space="preserve"> all cluster together, with the </w:t>
-      </w:r>
-      <w:proofErr w:type="spellStart"/>
-      <w:r>
-        <w:t>hypolimnia</w:t>
-      </w:r>
-      <w:proofErr w:type="spellEnd"/>
-      <w:r>
-        <w:t xml:space="preserve"> grouped by lake and loosely by mixing regime off in different directions.</w:t>
+        <w:t>Does this need to be shown in the supplemental</w:t>
       </w:r>
     </w:p>
   </w:comment>
-  <w:comment w:id="7" w:author="Alexandra Linz" w:date="2017-01-16T15:21:00Z" w:initials="AL">
+  <w:comment w:id="6" w:author="Alexandra Linz" w:date="2017-01-16T15:21:00Z" w:initials="AL">
     <w:p>
       <w:pPr>
         <w:pStyle w:val="CommentText"/>
@@ -7464,11 +7610,11 @@
         <w:annotationRef/>
       </w:r>
       <w:r>
-        <w:t>Does this need to be shown in the supplemental</w:t>
+        <w:t>Too much discussion?</w:t>
       </w:r>
     </w:p>
   </w:comment>
-  <w:comment w:id="8" w:author="Alexandra Linz" w:date="2017-01-16T15:21:00Z" w:initials="AL">
+  <w:comment w:id="7" w:author="Alexandra Linz" w:date="2017-01-16T15:44:00Z" w:initials="AL">
     <w:p>
       <w:pPr>
         <w:pStyle w:val="CommentText"/>
@@ -7480,11 +7626,11 @@
         <w:annotationRef/>
       </w:r>
       <w:r>
-        <w:t>Too much discussion?</w:t>
+        <w:t>Make a non-random rarefaction curve to show Trina</w:t>
       </w:r>
     </w:p>
   </w:comment>
-  <w:comment w:id="9" w:author="Alexandra Linz" w:date="2017-01-16T15:29:00Z" w:initials="AL">
+  <w:comment w:id="8" w:author="Alexandra Linz" w:date="2017-01-16T15:45:00Z" w:initials="AL">
     <w:p>
       <w:pPr>
         <w:pStyle w:val="CommentText"/>
@@ -7496,11 +7642,11 @@
         <w:annotationRef/>
       </w:r>
       <w:r>
-        <w:t>Add r^2 to the plots</w:t>
+        <w:t>No natural cutoff in the # of OTUs by % cutoff – show this in the supplemental?</w:t>
       </w:r>
     </w:p>
   </w:comment>
-  <w:comment w:id="10" w:author="Alexandra Linz" w:date="2017-01-16T15:31:00Z" w:initials="AL">
+  <w:comment w:id="9" w:author="Alexandra Linz" w:date="2017-01-16T15:46:00Z" w:initials="AL">
     <w:p>
       <w:pPr>
         <w:pStyle w:val="CommentText"/>
@@ -7512,11 +7658,17 @@
         <w:annotationRef/>
       </w:r>
       <w:r>
-        <w:t>Make panel D by year</w:t>
+        <w:t xml:space="preserve"> </w:t>
+      </w:r>
+      <w:r>
+        <w:t>How are the colors here? I used the color of a lake</w:t>
+      </w:r>
+      <w:r>
+        <w:t xml:space="preserve"> of that regime for each circle.</w:t>
       </w:r>
     </w:p>
   </w:comment>
-  <w:comment w:id="11" w:author="Alexandra Linz" w:date="2017-01-16T15:44:00Z" w:initials="AL">
+  <w:comment w:id="10" w:author="Alexandra Linz" w:date="2017-01-16T15:48:00Z" w:initials="AL">
     <w:p>
       <w:pPr>
         <w:pStyle w:val="CommentText"/>
@@ -7528,104 +7680,19 @@
         <w:annotationRef/>
       </w:r>
       <w:r>
-        <w:t>Make a non-random rarefaction curve to show Trina</w:t>
+        <w:t xml:space="preserve">We’ve discussed previously that it’s hard to determine differences in </w:t>
+      </w:r>
+      <w:proofErr w:type="spellStart"/>
+      <w:r>
+        <w:t>acI</w:t>
+      </w:r>
+      <w:proofErr w:type="spellEnd"/>
+      <w:r>
+        <w:t xml:space="preserve"> tribes based on just short 16S fragments, so is this worth bringing up?</w:t>
       </w:r>
     </w:p>
   </w:comment>
-  <w:comment w:id="12" w:author="Alexandra Linz" w:date="2017-01-16T15:45:00Z" w:initials="AL">
-    <w:p>
-      <w:pPr>
-        <w:pStyle w:val="CommentText"/>
-      </w:pPr>
-      <w:r>
-        <w:rPr>
-          <w:rStyle w:val="CommentReference"/>
-        </w:rPr>
-        <w:annotationRef/>
-      </w:r>
-      <w:r>
-        <w:t>No natural cutoff in the # of OTUs by % cutoff – show this in the supplemental?</w:t>
-      </w:r>
-    </w:p>
-  </w:comment>
-  <w:comment w:id="13" w:author="Alexandra Linz" w:date="2017-01-16T15:46:00Z" w:initials="AL">
-    <w:p>
-      <w:pPr>
-        <w:pStyle w:val="CommentText"/>
-      </w:pPr>
-      <w:r>
-        <w:rPr>
-          <w:rStyle w:val="CommentReference"/>
-        </w:rPr>
-        <w:annotationRef/>
-      </w:r>
-      <w:r>
-        <w:t>Increase size of mixing regime labels</w:t>
-      </w:r>
-    </w:p>
-    <w:p>
-      <w:pPr>
-        <w:pStyle w:val="CommentText"/>
-      </w:pPr>
-    </w:p>
-    <w:p>
-      <w:pPr>
-        <w:pStyle w:val="CommentText"/>
-      </w:pPr>
-      <w:r>
-        <w:t xml:space="preserve">How are the colors here? I used the color of a lake of that regime for each </w:t>
-      </w:r>
-      <w:proofErr w:type="spellStart"/>
-      <w:r>
-        <w:t>circel</w:t>
-      </w:r>
-      <w:proofErr w:type="spellEnd"/>
-      <w:r>
-        <w:t>.</w:t>
-      </w:r>
-    </w:p>
-  </w:comment>
-  <w:comment w:id="14" w:author="Alexandra Linz" w:date="2017-01-16T15:48:00Z" w:initials="AL">
-    <w:p>
-      <w:pPr>
-        <w:pStyle w:val="CommentText"/>
-      </w:pPr>
-      <w:r>
-        <w:rPr>
-          <w:rStyle w:val="CommentReference"/>
-        </w:rPr>
-        <w:annotationRef/>
-      </w:r>
-      <w:r>
-        <w:t>Check the abundance threshold and add the indicator analysis to the main script</w:t>
-      </w:r>
-    </w:p>
-  </w:comment>
-  <w:comment w:id="15" w:author="Alexandra Linz" w:date="2017-01-16T15:48:00Z" w:initials="AL">
-    <w:p>
-      <w:pPr>
-        <w:pStyle w:val="CommentText"/>
-      </w:pPr>
-      <w:r>
-        <w:rPr>
-          <w:rStyle w:val="CommentReference"/>
-        </w:rPr>
-        <w:annotationRef/>
-      </w:r>
-      <w:r>
-        <w:t xml:space="preserve">We’ve discussed previously that it’s hard to determine differences in </w:t>
-      </w:r>
-      <w:proofErr w:type="spellStart"/>
-      <w:r>
-        <w:t>acI</w:t>
-      </w:r>
-      <w:proofErr w:type="spellEnd"/>
-      <w:r>
-        <w:t xml:space="preserve"> tribes based on just short 16S fragments, so is this worth bringing up?</w:t>
-      </w:r>
-    </w:p>
-  </w:comment>
-  <w:comment w:id="16" w:author="Alexandra Linz" w:date="2017-01-16T15:50:00Z" w:initials="AL">
+  <w:comment w:id="11" w:author="Alexandra Linz" w:date="2017-01-16T15:50:00Z" w:initials="AL">
     <w:p>
       <w:pPr>
         <w:pStyle w:val="CommentText"/>
@@ -7645,29 +7712,24 @@
 </file>
 
 <file path=word/commentsExtended.xml><?xml version="1.0" encoding="utf-8"?>
-<w15:commentsEx xmlns:wpc="http://schemas.microsoft.com/office/word/2010/wordprocessingCanvas" xmlns:mc="http://schemas.openxmlformats.org/markup-compatibility/2006" xmlns:o="urn:schemas-microsoft-com:office:office" xmlns:r="http://schemas.openxmlformats.org/officeDocument/2006/relationships" xmlns:m="http://schemas.openxmlformats.org/officeDocument/2006/math" xmlns:v="urn:schemas-microsoft-com:vml" xmlns:wp14="http://schemas.microsoft.com/office/word/2010/wordprocessingDrawing" xmlns:wp="http://schemas.openxmlformats.org/drawingml/2006/wordprocessingDrawing" xmlns:w10="urn:schemas-microsoft-com:office:word" xmlns:w="http://schemas.openxmlformats.org/wordprocessingml/2006/main" xmlns:w14="http://schemas.microsoft.com/office/word/2010/wordml" xmlns:w15="http://schemas.microsoft.com/office/word/2012/wordml" xmlns:wpg="http://schemas.microsoft.com/office/word/2010/wordprocessingGroup" xmlns:wpi="http://schemas.microsoft.com/office/word/2010/wordprocessingInk" xmlns:wne="http://schemas.microsoft.com/office/word/2006/wordml" xmlns:wps="http://schemas.microsoft.com/office/word/2010/wordprocessingShape" mc:Ignorable="w14 w15 wp14">
+<w15:commentsEx xmlns:wpc="http://schemas.microsoft.com/office/word/2010/wordprocessingCanvas" xmlns:cx="http://schemas.microsoft.com/office/drawing/2014/chartex" xmlns:cx1="http://schemas.microsoft.com/office/drawing/2015/9/8/chartex" xmlns:cx2="http://schemas.microsoft.com/office/drawing/2015/10/21/chartex" xmlns:cx3="http://schemas.microsoft.com/office/drawing/2016/5/9/chartex" xmlns:cx4="http://schemas.microsoft.com/office/drawing/2016/5/10/chartex" xmlns:cx5="http://schemas.microsoft.com/office/drawing/2016/5/11/chartex" xmlns:mc="http://schemas.openxmlformats.org/markup-compatibility/2006" xmlns:o="urn:schemas-microsoft-com:office:office" xmlns:r="http://schemas.openxmlformats.org/officeDocument/2006/relationships" xmlns:m="http://schemas.openxmlformats.org/officeDocument/2006/math" xmlns:v="urn:schemas-microsoft-com:vml" xmlns:wp14="http://schemas.microsoft.com/office/word/2010/wordprocessingDrawing" xmlns:wp="http://schemas.openxmlformats.org/drawingml/2006/wordprocessingDrawing" xmlns:w10="urn:schemas-microsoft-com:office:word" xmlns:w="http://schemas.openxmlformats.org/wordprocessingml/2006/main" xmlns:w14="http://schemas.microsoft.com/office/word/2010/wordml" xmlns:w15="http://schemas.microsoft.com/office/word/2012/wordml" xmlns:w16se="http://schemas.microsoft.com/office/word/2015/wordml/symex" xmlns:wpg="http://schemas.microsoft.com/office/word/2010/wordprocessingGroup" xmlns:wpi="http://schemas.microsoft.com/office/word/2010/wordprocessingInk" xmlns:wne="http://schemas.microsoft.com/office/word/2006/wordml" xmlns:wps="http://schemas.microsoft.com/office/word/2010/wordprocessingShape" mc:Ignorable="w14 w15 w16se wp14">
   <w15:commentEx w15:paraId="5C8929CD" w15:done="0"/>
   <w15:commentEx w15:paraId="15158B18" w15:done="0"/>
-  <w15:commentEx w15:paraId="7685E797" w15:done="0"/>
   <w15:commentEx w15:paraId="61BCE04B" w15:done="0"/>
-  <w15:commentEx w15:paraId="1EC24A56" w15:done="0"/>
-  <w15:commentEx w15:paraId="1EAA87B5" w15:done="0"/>
+  <w15:commentEx w15:paraId="05019907" w15:done="0"/>
   <w15:commentEx w15:paraId="0F24E2A7" w15:done="0"/>
   <w15:commentEx w15:paraId="1517E77A" w15:done="0"/>
   <w15:commentEx w15:paraId="5117FFBF" w15:done="0"/>
-  <w15:commentEx w15:paraId="20BB26B8" w15:done="0"/>
-  <w15:commentEx w15:paraId="46C91CA3" w15:done="0"/>
   <w15:commentEx w15:paraId="2C5C711B" w15:done="0"/>
   <w15:commentEx w15:paraId="716BF51E" w15:done="0"/>
   <w15:commentEx w15:paraId="1685DF68" w15:done="0"/>
-  <w15:commentEx w15:paraId="28D85F4A" w15:done="0"/>
   <w15:commentEx w15:paraId="0FCC70CE" w15:done="0"/>
   <w15:commentEx w15:paraId="311036EC" w15:done="0"/>
 </w15:commentsEx>
 </file>
 
 <file path=word/people.xml><?xml version="1.0" encoding="utf-8"?>
-<w15:people xmlns:wpc="http://schemas.microsoft.com/office/word/2010/wordprocessingCanvas" xmlns:mc="http://schemas.openxmlformats.org/markup-compatibility/2006" xmlns:o="urn:schemas-microsoft-com:office:office" xmlns:r="http://schemas.openxmlformats.org/officeDocument/2006/relationships" xmlns:m="http://schemas.openxmlformats.org/officeDocument/2006/math" xmlns:v="urn:schemas-microsoft-com:vml" xmlns:wp14="http://schemas.microsoft.com/office/word/2010/wordprocessingDrawing" xmlns:wp="http://schemas.openxmlformats.org/drawingml/2006/wordprocessingDrawing" xmlns:w10="urn:schemas-microsoft-com:office:word" xmlns:w="http://schemas.openxmlformats.org/wordprocessingml/2006/main" xmlns:w14="http://schemas.microsoft.com/office/word/2010/wordml" xmlns:w15="http://schemas.microsoft.com/office/word/2012/wordml" xmlns:wpg="http://schemas.microsoft.com/office/word/2010/wordprocessingGroup" xmlns:wpi="http://schemas.microsoft.com/office/word/2010/wordprocessingInk" xmlns:wne="http://schemas.microsoft.com/office/word/2006/wordml" xmlns:wps="http://schemas.microsoft.com/office/word/2010/wordprocessingShape" mc:Ignorable="w14 w15 wp14">
+<w15:people xmlns:wpc="http://schemas.microsoft.com/office/word/2010/wordprocessingCanvas" xmlns:cx="http://schemas.microsoft.com/office/drawing/2014/chartex" xmlns:cx1="http://schemas.microsoft.com/office/drawing/2015/9/8/chartex" xmlns:cx2="http://schemas.microsoft.com/office/drawing/2015/10/21/chartex" xmlns:cx3="http://schemas.microsoft.com/office/drawing/2016/5/9/chartex" xmlns:cx4="http://schemas.microsoft.com/office/drawing/2016/5/10/chartex" xmlns:cx5="http://schemas.microsoft.com/office/drawing/2016/5/11/chartex" xmlns:mc="http://schemas.openxmlformats.org/markup-compatibility/2006" xmlns:o="urn:schemas-microsoft-com:office:office" xmlns:r="http://schemas.openxmlformats.org/officeDocument/2006/relationships" xmlns:m="http://schemas.openxmlformats.org/officeDocument/2006/math" xmlns:v="urn:schemas-microsoft-com:vml" xmlns:wp14="http://schemas.microsoft.com/office/word/2010/wordprocessingDrawing" xmlns:wp="http://schemas.openxmlformats.org/drawingml/2006/wordprocessingDrawing" xmlns:w10="urn:schemas-microsoft-com:office:word" xmlns:w="http://schemas.openxmlformats.org/wordprocessingml/2006/main" xmlns:w14="http://schemas.microsoft.com/office/word/2010/wordml" xmlns:w15="http://schemas.microsoft.com/office/word/2012/wordml" xmlns:w16se="http://schemas.microsoft.com/office/word/2015/wordml/symex" xmlns:wpg="http://schemas.microsoft.com/office/word/2010/wordprocessingGroup" xmlns:wpi="http://schemas.microsoft.com/office/word/2010/wordprocessingInk" xmlns:wne="http://schemas.microsoft.com/office/word/2006/wordml" xmlns:wps="http://schemas.microsoft.com/office/word/2010/wordprocessingShape" mc:Ignorable="w14 w15 w16se wp14">
   <w15:person w15:author="Alexandra Linz">
     <w15:presenceInfo w15:providerId="Windows Live" w15:userId="b1c003b9ce462dee"/>
   </w15:person>
@@ -7675,7 +7737,7 @@
 </file>
 
 <file path=word/styles.xml><?xml version="1.0" encoding="utf-8"?>
-<w:styles xmlns:mc="http://schemas.openxmlformats.org/markup-compatibility/2006" xmlns:r="http://schemas.openxmlformats.org/officeDocument/2006/relationships" xmlns:w="http://schemas.openxmlformats.org/wordprocessingml/2006/main" xmlns:w14="http://schemas.microsoft.com/office/word/2010/wordml" xmlns:w15="http://schemas.microsoft.com/office/word/2012/wordml" mc:Ignorable="w14 w15">
+<w:styles xmlns:mc="http://schemas.openxmlformats.org/markup-compatibility/2006" xmlns:r="http://schemas.openxmlformats.org/officeDocument/2006/relationships" xmlns:w="http://schemas.openxmlformats.org/wordprocessingml/2006/main" xmlns:w14="http://schemas.microsoft.com/office/word/2010/wordml" xmlns:w15="http://schemas.microsoft.com/office/word/2012/wordml" xmlns:w16se="http://schemas.microsoft.com/office/word/2015/wordml/symex" mc:Ignorable="w14 w15 w16se">
   <w:docDefaults>
     <w:rPrDefault>
       <w:rPr>
@@ -7691,7 +7753,7 @@
       </w:pPr>
     </w:pPrDefault>
   </w:docDefaults>
-  <w:latentStyles w:defLockedState="0" w:defUIPriority="99" w:defSemiHidden="0" w:defUnhideWhenUsed="0" w:defQFormat="0" w:count="371">
+  <w:latentStyles w:defLockedState="0" w:defUIPriority="99" w:defSemiHidden="0" w:defUnhideWhenUsed="0" w:defQFormat="0" w:count="374">
     <w:lsdException w:name="Normal" w:uiPriority="0" w:qFormat="1"/>
     <w:lsdException w:name="heading 1" w:uiPriority="9" w:qFormat="1"/>
     <w:lsdException w:name="heading 2" w:semiHidden="1" w:uiPriority="9" w:unhideWhenUsed="1" w:qFormat="1"/>
@@ -7797,7 +7859,6 @@
     <w:lsdException w:name="HTML Sample" w:semiHidden="1" w:unhideWhenUsed="1"/>
     <w:lsdException w:name="HTML Typewriter" w:semiHidden="1" w:unhideWhenUsed="1"/>
     <w:lsdException w:name="HTML Variable" w:semiHidden="1" w:unhideWhenUsed="1"/>
-    <w:lsdException w:name="Normal Table" w:semiHidden="1" w:unhideWhenUsed="1"/>
     <w:lsdException w:name="annotation subject" w:semiHidden="1" w:unhideWhenUsed="1"/>
     <w:lsdException w:name="No List" w:semiHidden="1" w:unhideWhenUsed="1"/>
     <w:lsdException w:name="Outline List 1" w:semiHidden="1" w:unhideWhenUsed="1"/>
@@ -7842,7 +7903,6 @@
     <w:lsdException w:name="Table Professional" w:semiHidden="1" w:unhideWhenUsed="1"/>
     <w:lsdException w:name="Table Subtle 1" w:semiHidden="1" w:unhideWhenUsed="1"/>
     <w:lsdException w:name="Table Subtle 2" w:semiHidden="1" w:unhideWhenUsed="1"/>
-    <w:lsdException w:name="Table Web 1" w:semiHidden="1" w:unhideWhenUsed="1"/>
     <w:lsdException w:name="Table Web 2" w:semiHidden="1" w:unhideWhenUsed="1"/>
     <w:lsdException w:name="Table Web 3" w:semiHidden="1" w:unhideWhenUsed="1"/>
     <w:lsdException w:name="Balloon Text" w:semiHidden="1" w:unhideWhenUsed="1"/>
@@ -8063,6 +8123,9 @@
     <w:lsdException w:name="List Table 5 Dark Accent 6" w:uiPriority="50"/>
     <w:lsdException w:name="List Table 6 Colorful Accent 6" w:uiPriority="51"/>
     <w:lsdException w:name="List Table 7 Colorful Accent 6" w:uiPriority="52"/>
+    <w:lsdException w:name="Mention" w:semiHidden="1" w:unhideWhenUsed="1"/>
+    <w:lsdException w:name="Smart Hyperlink" w:semiHidden="1" w:unhideWhenUsed="1"/>
+    <w:lsdException w:name="Hashtag" w:semiHidden="1" w:unhideWhenUsed="1"/>
   </w:latentStyles>
   <w:style w:type="paragraph" w:default="1" w:styleId="Normal">
     <w:name w:val="Normal"/>
@@ -8652,7 +8715,7 @@
 </file>
 
 <file path=customXml/itemProps1.xml><?xml version="1.0" encoding="utf-8"?>
-<ds:datastoreItem xmlns:ds="http://schemas.openxmlformats.org/officeDocument/2006/customXml" ds:itemID="{59A37D24-33D1-46F3-A54E-C5B1B5691C48}">
+<ds:datastoreItem xmlns:ds="http://schemas.openxmlformats.org/officeDocument/2006/customXml" ds:itemID="{8EC6C6C0-DF43-4C6B-92F4-0F770356E5D7}">
   <ds:schemaRefs>
     <ds:schemaRef ds:uri="http://schemas.openxmlformats.org/officeDocument/2006/bibliography"/>
   </ds:schemaRefs>

</xml_diff>